<commit_message>
Made correction in documentation
</commit_message>
<xml_diff>
--- a/Vizsgaremek_extra_fájlok/2025_CsanyiG_KazaiD_SzamoskoziM_CommCord.docx
+++ b/Vizsgaremek_extra_fájlok/2025_CsanyiG_KazaiD_SzamoskoziM_CommCord.docx
@@ -864,7 +864,7 @@
     </w:p>
     <w:sdt>
       <w:sdtPr>
-        <w:id w:val="1709723590"/>
+        <w:id w:val="354343630"/>
         <w:docPartObj>
           <w:docPartGallery w:val="Table of Contents"/>
           <w:docPartUnique/>
@@ -888,12 +888,12 @@
             <w:fldChar w:fldCharType="begin"/>
           </w:r>
           <w:r>
-            <w:instrText xml:space="preserve">TOC \o "1-2" \z \u \h</w:instrText>
+            <w:instrText xml:space="preserve">TOC \o "1-1" \z \u \h</w:instrText>
           </w:r>
           <w:r>
             <w:fldChar w:fldCharType="separate"/>
           </w:r>
-          <w:hyperlink w:anchor="_Toc1478049266">
+          <w:hyperlink w:anchor="_Toc721851210">
             <w:r>
               <w:rPr>
                 <w:rStyle w:val="Hiperhivatkozs"/>
@@ -907,7 +907,7 @@
               <w:fldChar w:fldCharType="begin"/>
             </w:r>
             <w:r>
-              <w:instrText xml:space="preserve">PAGEREF _Toc1478049266 \h</w:instrText>
+              <w:instrText xml:space="preserve">PAGEREF _Toc721851210 \h</w:instrText>
             </w:r>
             <w:r>
               <w:fldChar w:fldCharType="separate"/>
@@ -936,12 +936,12 @@
               <w:rStyle w:val="Hiperhivatkozs"/>
             </w:rPr>
           </w:pPr>
-          <w:hyperlink w:anchor="_Toc1123660238">
+          <w:hyperlink w:anchor="_Toc1401644009">
             <w:r>
               <w:rPr>
                 <w:rStyle w:val="Hiperhivatkozs"/>
               </w:rPr>
-              <w:t>Fájlok, és elhelyezkedésük részletes jellemzése Frontend részen</w:t>
+              <w:t>Frontend dokumentáció</w:t>
             </w:r>
             <w:r>
               <w:tab/>
@@ -950,7 +950,7 @@
               <w:fldChar w:fldCharType="begin"/>
             </w:r>
             <w:r>
-              <w:instrText xml:space="preserve">PAGEREF _Toc1123660238 \h</w:instrText>
+              <w:instrText xml:space="preserve">PAGEREF _Toc1401644009 \h</w:instrText>
             </w:r>
             <w:r>
               <w:fldChar w:fldCharType="separate"/>
@@ -968,7 +968,7 @@
         </w:p>
         <w:p>
           <w:pPr>
-            <w:pStyle w:val="TJ2"/>
+            <w:pStyle w:val="TJ1"/>
             <w:tabs>
               <w:tab w:val="right" w:leader="dot" w:pos="8490"/>
             </w:tabs>
@@ -979,12 +979,12 @@
               <w:rStyle w:val="Hiperhivatkozs"/>
             </w:rPr>
           </w:pPr>
-          <w:hyperlink w:anchor="_Toc1801125008">
+          <w:hyperlink w:anchor="_Toc1312213810">
             <w:r>
               <w:rPr>
                 <w:rStyle w:val="Hiperhivatkozs"/>
               </w:rPr>
-              <w:t>App.vue</w:t>
+              <w:t>Migrációk dokumentáció</w:t>
             </w:r>
             <w:r>
               <w:tab/>
@@ -993,222 +993,7 @@
               <w:fldChar w:fldCharType="begin"/>
             </w:r>
             <w:r>
-              <w:instrText xml:space="preserve">PAGEREF _Toc1801125008 \h</w:instrText>
-            </w:r>
-            <w:r>
-              <w:fldChar w:fldCharType="separate"/>
-            </w:r>
-            <w:r>
-              <w:rPr>
-                <w:rStyle w:val="Hiperhivatkozs"/>
-              </w:rPr>
-              <w:t>6</w:t>
-            </w:r>
-            <w:r>
-              <w:fldChar w:fldCharType="end"/>
-            </w:r>
-          </w:hyperlink>
-        </w:p>
-        <w:p>
-          <w:pPr>
-            <w:pStyle w:val="TJ2"/>
-            <w:tabs>
-              <w:tab w:val="right" w:leader="dot" w:pos="8490"/>
-            </w:tabs>
-            <w:bidi w:val="0"/>
-            <w:spacing w:before="240" w:after="480"/>
-            <w:ind/>
-            <w:rPr>
-              <w:rStyle w:val="Hiperhivatkozs"/>
-            </w:rPr>
-          </w:pPr>
-          <w:hyperlink w:anchor="_Toc1643684623">
-            <w:r>
-              <w:rPr>
-                <w:rStyle w:val="Hiperhivatkozs"/>
-              </w:rPr>
-              <w:t>HomeView.vue</w:t>
-            </w:r>
-            <w:r>
-              <w:tab/>
-            </w:r>
-            <w:r>
-              <w:fldChar w:fldCharType="begin"/>
-            </w:r>
-            <w:r>
-              <w:instrText xml:space="preserve">PAGEREF _Toc1643684623 \h</w:instrText>
-            </w:r>
-            <w:r>
-              <w:fldChar w:fldCharType="separate"/>
-            </w:r>
-            <w:r>
-              <w:rPr>
-                <w:rStyle w:val="Hiperhivatkozs"/>
-              </w:rPr>
-              <w:t>6</w:t>
-            </w:r>
-            <w:r>
-              <w:fldChar w:fldCharType="end"/>
-            </w:r>
-          </w:hyperlink>
-        </w:p>
-        <w:p>
-          <w:pPr>
-            <w:pStyle w:val="TJ2"/>
-            <w:tabs>
-              <w:tab w:val="right" w:leader="dot" w:pos="8490"/>
-            </w:tabs>
-            <w:bidi w:val="0"/>
-            <w:spacing w:before="240" w:after="480"/>
-            <w:ind/>
-            <w:rPr>
-              <w:rStyle w:val="Hiperhivatkozs"/>
-            </w:rPr>
-          </w:pPr>
-          <w:hyperlink w:anchor="_Toc1196380108">
-            <w:r>
-              <w:rPr>
-                <w:rStyle w:val="Hiperhivatkozs"/>
-              </w:rPr>
-              <w:t>CreateThreadView.vue</w:t>
-            </w:r>
-            <w:r>
-              <w:tab/>
-            </w:r>
-            <w:r>
-              <w:fldChar w:fldCharType="begin"/>
-            </w:r>
-            <w:r>
-              <w:instrText xml:space="preserve">PAGEREF _Toc1196380108 \h</w:instrText>
-            </w:r>
-            <w:r>
-              <w:fldChar w:fldCharType="separate"/>
-            </w:r>
-            <w:r>
-              <w:rPr>
-                <w:rStyle w:val="Hiperhivatkozs"/>
-              </w:rPr>
-              <w:t>7</w:t>
-            </w:r>
-            <w:r>
-              <w:fldChar w:fldCharType="end"/>
-            </w:r>
-          </w:hyperlink>
-        </w:p>
-        <w:p>
-          <w:pPr>
-            <w:pStyle w:val="TJ2"/>
-            <w:tabs>
-              <w:tab w:val="right" w:leader="dot" w:pos="8490"/>
-            </w:tabs>
-            <w:bidi w:val="0"/>
-            <w:spacing w:before="240" w:after="480"/>
-            <w:ind/>
-            <w:rPr>
-              <w:rStyle w:val="Hiperhivatkozs"/>
-            </w:rPr>
-          </w:pPr>
-          <w:hyperlink w:anchor="_Toc464007863">
-            <w:r>
-              <w:rPr>
-                <w:rStyle w:val="Hiperhivatkozs"/>
-              </w:rPr>
-              <w:t>PostsView.vue</w:t>
-            </w:r>
-            <w:r>
-              <w:tab/>
-            </w:r>
-            <w:r>
-              <w:fldChar w:fldCharType="begin"/>
-            </w:r>
-            <w:r>
-              <w:instrText xml:space="preserve">PAGEREF _Toc464007863 \h</w:instrText>
-            </w:r>
-            <w:r>
-              <w:fldChar w:fldCharType="separate"/>
-            </w:r>
-            <w:r>
-              <w:rPr>
-                <w:rStyle w:val="Hiperhivatkozs"/>
-              </w:rPr>
-              <w:t>7</w:t>
-            </w:r>
-            <w:r>
-              <w:fldChar w:fldCharType="end"/>
-            </w:r>
-          </w:hyperlink>
-        </w:p>
-        <w:p>
-          <w:pPr>
-            <w:pStyle w:val="TJ2"/>
-            <w:tabs>
-              <w:tab w:val="right" w:leader="dot" w:pos="8490"/>
-            </w:tabs>
-            <w:bidi w:val="0"/>
-            <w:spacing w:before="240" w:after="480"/>
-            <w:ind/>
-            <w:rPr>
-              <w:rStyle w:val="Hiperhivatkozs"/>
-            </w:rPr>
-          </w:pPr>
-          <w:hyperlink w:anchor="_Toc136544825">
-            <w:r>
-              <w:rPr>
-                <w:rStyle w:val="Hiperhivatkozs"/>
-              </w:rPr>
-              <w:t>LoginRegisterView.vue</w:t>
-            </w:r>
-            <w:r>
-              <w:tab/>
-            </w:r>
-            <w:r>
-              <w:fldChar w:fldCharType="begin"/>
-            </w:r>
-            <w:r>
-              <w:instrText xml:space="preserve">PAGEREF _Toc136544825 \h</w:instrText>
-            </w:r>
-            <w:r>
-              <w:fldChar w:fldCharType="separate"/>
-            </w:r>
-            <w:r>
-              <w:rPr>
-                <w:rStyle w:val="Hiperhivatkozs"/>
-              </w:rPr>
-              <w:t>8</w:t>
-            </w:r>
-            <w:r>
-              <w:fldChar w:fldCharType="end"/>
-            </w:r>
-          </w:hyperlink>
-        </w:p>
-        <w:p>
-          <w:pPr>
-            <w:pStyle w:val="TJ2"/>
-            <w:tabs>
-              <w:tab w:val="right" w:leader="dot" w:pos="8490"/>
-            </w:tabs>
-            <w:bidi w:val="0"/>
-            <w:spacing w:before="240" w:after="480"/>
-            <w:ind/>
-            <w:rPr>
-              <w:rStyle w:val="Hiperhivatkozs"/>
-            </w:rPr>
-          </w:pPr>
-          <w:hyperlink w:anchor="_Toc302526450">
-            <w:r>
-              <w:rPr>
-                <w:rStyle w:val="Hiperhivatkozs"/>
-              </w:rPr>
-              <w:t>UserProfile.vue</w:t>
-            </w:r>
-            <w:r>
-              <w:tab/>
-            </w:r>
-            <w:r>
-              <w:fldChar w:fldCharType="begin"/>
-            </w:r>
-            <w:r>
-              <w:instrText xml:space="preserve">PAGEREF _Toc302526450 \h</w:instrText>
+              <w:instrText xml:space="preserve">PAGEREF _Toc1312213810 \h</w:instrText>
             </w:r>
             <w:r>
               <w:fldChar w:fldCharType="separate"/>
@@ -1237,12 +1022,12 @@
               <w:rStyle w:val="Hiperhivatkozs"/>
             </w:rPr>
           </w:pPr>
-          <w:hyperlink w:anchor="_Toc1519673306">
+          <w:hyperlink w:anchor="_Toc1437210068">
             <w:r>
               <w:rPr>
                 <w:rStyle w:val="Hiperhivatkozs"/>
               </w:rPr>
-              <w:t>Migrációk dokumentálása</w:t>
+              <w:t>Adatbázis dokumentáció</w:t>
             </w:r>
             <w:r>
               <w:tab/>
@@ -1251,480 +1036,7 @@
               <w:fldChar w:fldCharType="begin"/>
             </w:r>
             <w:r>
-              <w:instrText xml:space="preserve">PAGEREF _Toc1519673306 \h</w:instrText>
-            </w:r>
-            <w:r>
-              <w:fldChar w:fldCharType="separate"/>
-            </w:r>
-            <w:r>
-              <w:rPr>
-                <w:rStyle w:val="Hiperhivatkozs"/>
-              </w:rPr>
-              <w:t>9</w:t>
-            </w:r>
-            <w:r>
-              <w:fldChar w:fldCharType="end"/>
-            </w:r>
-          </w:hyperlink>
-        </w:p>
-        <w:p>
-          <w:pPr>
-            <w:pStyle w:val="TJ2"/>
-            <w:tabs>
-              <w:tab w:val="right" w:leader="dot" w:pos="8490"/>
-            </w:tabs>
-            <w:bidi w:val="0"/>
-            <w:spacing w:before="240" w:after="480"/>
-            <w:ind/>
-            <w:rPr>
-              <w:rStyle w:val="Hiperhivatkozs"/>
-            </w:rPr>
-          </w:pPr>
-          <w:hyperlink w:anchor="_Toc382169451">
-            <w:r>
-              <w:rPr>
-                <w:rStyle w:val="Hiperhivatkozs"/>
-              </w:rPr>
-              <w:t>Create_categories_table</w:t>
-            </w:r>
-            <w:r>
-              <w:tab/>
-            </w:r>
-            <w:r>
-              <w:fldChar w:fldCharType="begin"/>
-            </w:r>
-            <w:r>
-              <w:instrText xml:space="preserve">PAGEREF _Toc382169451 \h</w:instrText>
-            </w:r>
-            <w:r>
-              <w:fldChar w:fldCharType="separate"/>
-            </w:r>
-            <w:r>
-              <w:rPr>
-                <w:rStyle w:val="Hiperhivatkozs"/>
-              </w:rPr>
-              <w:t>9</w:t>
-            </w:r>
-            <w:r>
-              <w:fldChar w:fldCharType="end"/>
-            </w:r>
-          </w:hyperlink>
-        </w:p>
-        <w:p>
-          <w:pPr>
-            <w:pStyle w:val="TJ2"/>
-            <w:tabs>
-              <w:tab w:val="right" w:leader="dot" w:pos="8490"/>
-            </w:tabs>
-            <w:bidi w:val="0"/>
-            <w:spacing w:before="240" w:after="480"/>
-            <w:ind/>
-            <w:rPr>
-              <w:rStyle w:val="Hiperhivatkozs"/>
-            </w:rPr>
-          </w:pPr>
-          <w:hyperlink w:anchor="_Toc1224362749">
-            <w:r>
-              <w:rPr>
-                <w:rStyle w:val="Hiperhivatkozs"/>
-              </w:rPr>
-              <w:t>Create_roles_table</w:t>
-            </w:r>
-            <w:r>
-              <w:tab/>
-            </w:r>
-            <w:r>
-              <w:fldChar w:fldCharType="begin"/>
-            </w:r>
-            <w:r>
-              <w:instrText xml:space="preserve">PAGEREF _Toc1224362749 \h</w:instrText>
-            </w:r>
-            <w:r>
-              <w:fldChar w:fldCharType="separate"/>
-            </w:r>
-            <w:r>
-              <w:rPr>
-                <w:rStyle w:val="Hiperhivatkozs"/>
-              </w:rPr>
-              <w:t>9</w:t>
-            </w:r>
-            <w:r>
-              <w:fldChar w:fldCharType="end"/>
-            </w:r>
-          </w:hyperlink>
-        </w:p>
-        <w:p>
-          <w:pPr>
-            <w:pStyle w:val="TJ2"/>
-            <w:tabs>
-              <w:tab w:val="right" w:leader="dot" w:pos="8490"/>
-            </w:tabs>
-            <w:bidi w:val="0"/>
-            <w:spacing w:before="240" w:after="480"/>
-            <w:ind/>
-            <w:rPr>
-              <w:rStyle w:val="Hiperhivatkozs"/>
-            </w:rPr>
-          </w:pPr>
-          <w:hyperlink w:anchor="_Toc1541223822">
-            <w:r>
-              <w:rPr>
-                <w:rStyle w:val="Hiperhivatkozs"/>
-              </w:rPr>
-              <w:t>Create_users_table</w:t>
-            </w:r>
-            <w:r>
-              <w:tab/>
-            </w:r>
-            <w:r>
-              <w:fldChar w:fldCharType="begin"/>
-            </w:r>
-            <w:r>
-              <w:instrText xml:space="preserve">PAGEREF _Toc1541223822 \h</w:instrText>
-            </w:r>
-            <w:r>
-              <w:fldChar w:fldCharType="separate"/>
-            </w:r>
-            <w:r>
-              <w:rPr>
-                <w:rStyle w:val="Hiperhivatkozs"/>
-              </w:rPr>
-              <w:t>10</w:t>
-            </w:r>
-            <w:r>
-              <w:fldChar w:fldCharType="end"/>
-            </w:r>
-          </w:hyperlink>
-        </w:p>
-        <w:p>
-          <w:pPr>
-            <w:pStyle w:val="TJ2"/>
-            <w:tabs>
-              <w:tab w:val="right" w:leader="dot" w:pos="8490"/>
-            </w:tabs>
-            <w:bidi w:val="0"/>
-            <w:spacing w:before="240" w:after="480"/>
-            <w:ind/>
-            <w:rPr>
-              <w:rStyle w:val="Hiperhivatkozs"/>
-            </w:rPr>
-          </w:pPr>
-          <w:hyperlink w:anchor="_Toc102596140">
-            <w:r>
-              <w:rPr>
-                <w:rStyle w:val="Hiperhivatkozs"/>
-              </w:rPr>
-              <w:t>Create_comments_table</w:t>
-            </w:r>
-            <w:r>
-              <w:tab/>
-            </w:r>
-            <w:r>
-              <w:fldChar w:fldCharType="begin"/>
-            </w:r>
-            <w:r>
-              <w:instrText xml:space="preserve">PAGEREF _Toc102596140 \h</w:instrText>
-            </w:r>
-            <w:r>
-              <w:fldChar w:fldCharType="separate"/>
-            </w:r>
-            <w:r>
-              <w:rPr>
-                <w:rStyle w:val="Hiperhivatkozs"/>
-              </w:rPr>
-              <w:t>10</w:t>
-            </w:r>
-            <w:r>
-              <w:fldChar w:fldCharType="end"/>
-            </w:r>
-          </w:hyperlink>
-        </w:p>
-        <w:p>
-          <w:pPr>
-            <w:pStyle w:val="TJ2"/>
-            <w:tabs>
-              <w:tab w:val="right" w:leader="dot" w:pos="8490"/>
-            </w:tabs>
-            <w:bidi w:val="0"/>
-            <w:spacing w:before="240" w:after="480"/>
-            <w:ind/>
-            <w:rPr>
-              <w:rStyle w:val="Hiperhivatkozs"/>
-            </w:rPr>
-          </w:pPr>
-          <w:hyperlink w:anchor="_Toc1564441192">
-            <w:r>
-              <w:rPr>
-                <w:rStyle w:val="Hiperhivatkozs"/>
-              </w:rPr>
-              <w:t>Create_posts_table</w:t>
-            </w:r>
-            <w:r>
-              <w:tab/>
-            </w:r>
-            <w:r>
-              <w:fldChar w:fldCharType="begin"/>
-            </w:r>
-            <w:r>
-              <w:instrText xml:space="preserve">PAGEREF _Toc1564441192 \h</w:instrText>
-            </w:r>
-            <w:r>
-              <w:fldChar w:fldCharType="separate"/>
-            </w:r>
-            <w:r>
-              <w:rPr>
-                <w:rStyle w:val="Hiperhivatkozs"/>
-              </w:rPr>
-              <w:t>10</w:t>
-            </w:r>
-            <w:r>
-              <w:fldChar w:fldCharType="end"/>
-            </w:r>
-          </w:hyperlink>
-        </w:p>
-        <w:p>
-          <w:pPr>
-            <w:pStyle w:val="TJ2"/>
-            <w:tabs>
-              <w:tab w:val="right" w:leader="dot" w:pos="8490"/>
-            </w:tabs>
-            <w:bidi w:val="0"/>
-            <w:spacing w:before="240" w:after="480"/>
-            <w:ind/>
-            <w:rPr>
-              <w:rStyle w:val="Hiperhivatkozs"/>
-            </w:rPr>
-          </w:pPr>
-          <w:hyperlink w:anchor="_Toc1923033278">
-            <w:r>
-              <w:rPr>
-                <w:rStyle w:val="Hiperhivatkozs"/>
-              </w:rPr>
-              <w:t>CommentsSeeder</w:t>
-            </w:r>
-            <w:r>
-              <w:tab/>
-            </w:r>
-            <w:r>
-              <w:fldChar w:fldCharType="begin"/>
-            </w:r>
-            <w:r>
-              <w:instrText xml:space="preserve">PAGEREF _Toc1923033278 \h</w:instrText>
-            </w:r>
-            <w:r>
-              <w:fldChar w:fldCharType="separate"/>
-            </w:r>
-            <w:r>
-              <w:rPr>
-                <w:rStyle w:val="Hiperhivatkozs"/>
-              </w:rPr>
-              <w:t>11</w:t>
-            </w:r>
-            <w:r>
-              <w:fldChar w:fldCharType="end"/>
-            </w:r>
-          </w:hyperlink>
-        </w:p>
-        <w:p>
-          <w:pPr>
-            <w:pStyle w:val="TJ2"/>
-            <w:tabs>
-              <w:tab w:val="right" w:leader="dot" w:pos="8490"/>
-            </w:tabs>
-            <w:bidi w:val="0"/>
-            <w:spacing w:before="240" w:after="480"/>
-            <w:ind/>
-            <w:rPr>
-              <w:rStyle w:val="Hiperhivatkozs"/>
-            </w:rPr>
-          </w:pPr>
-          <w:hyperlink w:anchor="_Toc1977961671">
-            <w:r>
-              <w:rPr>
-                <w:rStyle w:val="Hiperhivatkozs"/>
-              </w:rPr>
-              <w:t>CategoriesSeeder</w:t>
-            </w:r>
-            <w:r>
-              <w:tab/>
-            </w:r>
-            <w:r>
-              <w:fldChar w:fldCharType="begin"/>
-            </w:r>
-            <w:r>
-              <w:instrText xml:space="preserve">PAGEREF _Toc1977961671 \h</w:instrText>
-            </w:r>
-            <w:r>
-              <w:fldChar w:fldCharType="separate"/>
-            </w:r>
-            <w:r>
-              <w:rPr>
-                <w:rStyle w:val="Hiperhivatkozs"/>
-              </w:rPr>
-              <w:t>11</w:t>
-            </w:r>
-            <w:r>
-              <w:fldChar w:fldCharType="end"/>
-            </w:r>
-          </w:hyperlink>
-        </w:p>
-        <w:p>
-          <w:pPr>
-            <w:pStyle w:val="TJ2"/>
-            <w:tabs>
-              <w:tab w:val="right" w:leader="dot" w:pos="8490"/>
-            </w:tabs>
-            <w:bidi w:val="0"/>
-            <w:spacing w:before="240" w:after="480"/>
-            <w:ind/>
-            <w:rPr>
-              <w:rStyle w:val="Hiperhivatkozs"/>
-            </w:rPr>
-          </w:pPr>
-          <w:hyperlink w:anchor="_Toc453635709">
-            <w:r>
-              <w:rPr>
-                <w:rStyle w:val="Hiperhivatkozs"/>
-              </w:rPr>
-              <w:t>PostsSeeder</w:t>
-            </w:r>
-            <w:r>
-              <w:tab/>
-            </w:r>
-            <w:r>
-              <w:fldChar w:fldCharType="begin"/>
-            </w:r>
-            <w:r>
-              <w:instrText xml:space="preserve">PAGEREF _Toc453635709 \h</w:instrText>
-            </w:r>
-            <w:r>
-              <w:fldChar w:fldCharType="separate"/>
-            </w:r>
-            <w:r>
-              <w:rPr>
-                <w:rStyle w:val="Hiperhivatkozs"/>
-              </w:rPr>
-              <w:t>11</w:t>
-            </w:r>
-            <w:r>
-              <w:fldChar w:fldCharType="end"/>
-            </w:r>
-          </w:hyperlink>
-        </w:p>
-        <w:p>
-          <w:pPr>
-            <w:pStyle w:val="TJ2"/>
-            <w:tabs>
-              <w:tab w:val="right" w:leader="dot" w:pos="8490"/>
-            </w:tabs>
-            <w:bidi w:val="0"/>
-            <w:spacing w:before="240" w:after="480"/>
-            <w:ind/>
-            <w:rPr>
-              <w:rStyle w:val="Hiperhivatkozs"/>
-            </w:rPr>
-          </w:pPr>
-          <w:hyperlink w:anchor="_Toc388079981">
-            <w:r>
-              <w:rPr>
-                <w:rStyle w:val="Hiperhivatkozs"/>
-              </w:rPr>
-              <w:t>RolesSeeder</w:t>
-            </w:r>
-            <w:r>
-              <w:tab/>
-            </w:r>
-            <w:r>
-              <w:fldChar w:fldCharType="begin"/>
-            </w:r>
-            <w:r>
-              <w:instrText xml:space="preserve">PAGEREF _Toc388079981 \h</w:instrText>
-            </w:r>
-            <w:r>
-              <w:fldChar w:fldCharType="separate"/>
-            </w:r>
-            <w:r>
-              <w:rPr>
-                <w:rStyle w:val="Hiperhivatkozs"/>
-              </w:rPr>
-              <w:t>11</w:t>
-            </w:r>
-            <w:r>
-              <w:fldChar w:fldCharType="end"/>
-            </w:r>
-          </w:hyperlink>
-        </w:p>
-        <w:p>
-          <w:pPr>
-            <w:pStyle w:val="TJ2"/>
-            <w:tabs>
-              <w:tab w:val="right" w:leader="dot" w:pos="8490"/>
-            </w:tabs>
-            <w:bidi w:val="0"/>
-            <w:spacing w:before="240" w:after="480"/>
-            <w:ind/>
-            <w:rPr>
-              <w:rStyle w:val="Hiperhivatkozs"/>
-            </w:rPr>
-          </w:pPr>
-          <w:hyperlink w:anchor="_Toc1017009446">
-            <w:r>
-              <w:rPr>
-                <w:rStyle w:val="Hiperhivatkozs"/>
-              </w:rPr>
-              <w:t>UserSeeder</w:t>
-            </w:r>
-            <w:r>
-              <w:tab/>
-            </w:r>
-            <w:r>
-              <w:fldChar w:fldCharType="begin"/>
-            </w:r>
-            <w:r>
-              <w:instrText xml:space="preserve">PAGEREF _Toc1017009446 \h</w:instrText>
-            </w:r>
-            <w:r>
-              <w:fldChar w:fldCharType="separate"/>
-            </w:r>
-            <w:r>
-              <w:rPr>
-                <w:rStyle w:val="Hiperhivatkozs"/>
-              </w:rPr>
-              <w:t>11</w:t>
-            </w:r>
-            <w:r>
-              <w:fldChar w:fldCharType="end"/>
-            </w:r>
-          </w:hyperlink>
-        </w:p>
-        <w:p>
-          <w:pPr>
-            <w:pStyle w:val="TJ2"/>
-            <w:tabs>
-              <w:tab w:val="right" w:leader="dot" w:pos="8490"/>
-            </w:tabs>
-            <w:bidi w:val="0"/>
-            <w:spacing w:before="240" w:after="480"/>
-            <w:ind/>
-            <w:rPr>
-              <w:rStyle w:val="Hiperhivatkozs"/>
-            </w:rPr>
-          </w:pPr>
-          <w:hyperlink w:anchor="_Toc1439501445">
-            <w:r>
-              <w:rPr>
-                <w:rStyle w:val="Hiperhivatkozs"/>
-              </w:rPr>
-              <w:t>DatabaseSeeder</w:t>
-            </w:r>
-            <w:r>
-              <w:tab/>
-            </w:r>
-            <w:r>
-              <w:fldChar w:fldCharType="begin"/>
-            </w:r>
-            <w:r>
-              <w:instrText xml:space="preserve">PAGEREF _Toc1439501445 \h</w:instrText>
+              <w:instrText xml:space="preserve">PAGEREF _Toc1437210068 \h</w:instrText>
             </w:r>
             <w:r>
               <w:fldChar w:fldCharType="separate"/>
@@ -1753,12 +1065,12 @@
               <w:rStyle w:val="Hiperhivatkozs"/>
             </w:rPr>
           </w:pPr>
-          <w:hyperlink w:anchor="_Toc1395223852">
+          <w:hyperlink w:anchor="_Toc577363824">
             <w:r>
               <w:rPr>
                 <w:rStyle w:val="Hiperhivatkozs"/>
               </w:rPr>
-              <w:t>Adatbázis dokumentáció</w:t>
+              <w:t>Modell dokumentáció</w:t>
             </w:r>
             <w:r>
               <w:tab/>
@@ -1767,7 +1079,7 @@
               <w:fldChar w:fldCharType="begin"/>
             </w:r>
             <w:r>
-              <w:instrText xml:space="preserve">PAGEREF _Toc1395223852 \h</w:instrText>
+              <w:instrText xml:space="preserve">PAGEREF _Toc577363824 \h</w:instrText>
             </w:r>
             <w:r>
               <w:fldChar w:fldCharType="separate"/>
@@ -1776,136 +1088,7 @@
               <w:rPr>
                 <w:rStyle w:val="Hiperhivatkozs"/>
               </w:rPr>
-              <w:t>12</w:t>
-            </w:r>
-            <w:r>
-              <w:fldChar w:fldCharType="end"/>
-            </w:r>
-          </w:hyperlink>
-        </w:p>
-        <w:p>
-          <w:pPr>
-            <w:pStyle w:val="TJ2"/>
-            <w:tabs>
-              <w:tab w:val="right" w:leader="dot" w:pos="8490"/>
-            </w:tabs>
-            <w:bidi w:val="0"/>
-            <w:spacing w:before="240" w:after="480"/>
-            <w:ind/>
-            <w:rPr>
-              <w:rStyle w:val="Hiperhivatkozs"/>
-            </w:rPr>
-          </w:pPr>
-          <w:hyperlink w:anchor="_Toc1696688515">
-            <w:r>
-              <w:rPr>
-                <w:rStyle w:val="Hiperhivatkozs"/>
-              </w:rPr>
-              <w:t>Mezők részletes ismertetése</w:t>
-            </w:r>
-            <w:r>
-              <w:tab/>
-            </w:r>
-            <w:r>
-              <w:fldChar w:fldCharType="begin"/>
-            </w:r>
-            <w:r>
-              <w:instrText xml:space="preserve">PAGEREF _Toc1696688515 \h</w:instrText>
-            </w:r>
-            <w:r>
-              <w:fldChar w:fldCharType="separate"/>
-            </w:r>
-            <w:r>
-              <w:rPr>
-                <w:rStyle w:val="Hiperhivatkozs"/>
-              </w:rPr>
-              <w:t>13</w:t>
-            </w:r>
-            <w:r>
-              <w:fldChar w:fldCharType="end"/>
-            </w:r>
-          </w:hyperlink>
-        </w:p>
-        <w:p>
-          <w:pPr>
-            <w:pStyle w:val="TJ2"/>
-            <w:tabs>
-              <w:tab w:val="right" w:leader="dot" w:pos="8490"/>
-            </w:tabs>
-            <w:bidi w:val="0"/>
-            <w:spacing w:before="240" w:after="480"/>
-            <w:ind/>
-            <w:rPr>
-              <w:rStyle w:val="Hiperhivatkozs"/>
-            </w:rPr>
-          </w:pPr>
-          <w:hyperlink w:anchor="_Toc1949424055">
-            <w:r>
-              <w:rPr>
-                <w:rStyle w:val="Hiperhivatkozs"/>
-              </w:rPr>
-              <w:t>Kapcsolatok indoklása, ismertetése</w:t>
-            </w:r>
-            <w:r>
-              <w:tab/>
-            </w:r>
-            <w:r>
-              <w:fldChar w:fldCharType="begin"/>
-            </w:r>
-            <w:r>
-              <w:instrText xml:space="preserve">PAGEREF _Toc1949424055 \h</w:instrText>
-            </w:r>
-            <w:r>
-              <w:fldChar w:fldCharType="separate"/>
-            </w:r>
-            <w:r>
-              <w:rPr>
-                <w:rStyle w:val="Hiperhivatkozs"/>
-              </w:rPr>
-              <w:t>14</w:t>
-            </w:r>
-            <w:r>
-              <w:fldChar w:fldCharType="end"/>
-            </w:r>
-          </w:hyperlink>
-        </w:p>
-        <w:p>
-          <w:pPr>
-            <w:pStyle w:val="TJ2"/>
-            <w:tabs>
-              <w:tab w:val="right" w:leader="dot" w:pos="8490"/>
-            </w:tabs>
-            <w:bidi w:val="0"/>
-            <w:spacing w:before="240" w:after="480"/>
-            <w:ind/>
-            <w:rPr>
-              <w:rStyle w:val="Hiperhivatkozs"/>
-            </w:rPr>
-          </w:pPr>
-          <w:hyperlink w:anchor="_Toc1741392041">
-            <w:r>
-              <w:rPr>
-                <w:rStyle w:val="Hiperhivatkozs"/>
-              </w:rPr>
-              <w:t>Továbbfejlesztési lehetőségek:</w:t>
-            </w:r>
-            <w:r>
-              <w:tab/>
-            </w:r>
-            <w:r>
-              <w:fldChar w:fldCharType="begin"/>
-            </w:r>
-            <w:r>
-              <w:instrText xml:space="preserve">PAGEREF _Toc1741392041 \h</w:instrText>
-            </w:r>
-            <w:r>
-              <w:fldChar w:fldCharType="separate"/>
-            </w:r>
-            <w:r>
-              <w:rPr>
-                <w:rStyle w:val="Hiperhivatkozs"/>
-              </w:rPr>
-              <w:t>15</w:t>
+              <w:t>16</w:t>
             </w:r>
             <w:r>
               <w:fldChar w:fldCharType="end"/>
@@ -1925,12 +1108,12 @@
               <w:rStyle w:val="Hiperhivatkozs"/>
             </w:rPr>
           </w:pPr>
-          <w:hyperlink w:anchor="_Toc1863379662">
+          <w:hyperlink w:anchor="_Toc673196700">
             <w:r>
               <w:rPr>
                 <w:rStyle w:val="Hiperhivatkozs"/>
               </w:rPr>
-              <w:t>Modellek dokumentálása</w:t>
+              <w:t>Kontroller dokumentáció</w:t>
             </w:r>
             <w:r>
               <w:tab/>
@@ -1939,7 +1122,7 @@
               <w:fldChar w:fldCharType="begin"/>
             </w:r>
             <w:r>
-              <w:instrText xml:space="preserve">PAGEREF _Toc1863379662 \h</w:instrText>
+              <w:instrText xml:space="preserve">PAGEREF _Toc673196700 \h</w:instrText>
             </w:r>
             <w:r>
               <w:fldChar w:fldCharType="separate"/>
@@ -1948,222 +1131,7 @@
               <w:rPr>
                 <w:rStyle w:val="Hiperhivatkozs"/>
               </w:rPr>
-              <w:t>16</w:t>
-            </w:r>
-            <w:r>
-              <w:fldChar w:fldCharType="end"/>
-            </w:r>
-          </w:hyperlink>
-        </w:p>
-        <w:p>
-          <w:pPr>
-            <w:pStyle w:val="TJ2"/>
-            <w:tabs>
-              <w:tab w:val="right" w:leader="dot" w:pos="8490"/>
-            </w:tabs>
-            <w:bidi w:val="0"/>
-            <w:spacing w:before="240" w:after="480"/>
-            <w:ind/>
-            <w:rPr>
-              <w:rStyle w:val="Hiperhivatkozs"/>
-            </w:rPr>
-          </w:pPr>
-          <w:hyperlink w:anchor="_Toc1613611230">
-            <w:r>
-              <w:rPr>
-                <w:rStyle w:val="Hiperhivatkozs"/>
-              </w:rPr>
-              <w:t>Osztály: User</w:t>
-            </w:r>
-            <w:r>
-              <w:tab/>
-            </w:r>
-            <w:r>
-              <w:fldChar w:fldCharType="begin"/>
-            </w:r>
-            <w:r>
-              <w:instrText xml:space="preserve">PAGEREF _Toc1613611230 \h</w:instrText>
-            </w:r>
-            <w:r>
-              <w:fldChar w:fldCharType="separate"/>
-            </w:r>
-            <w:r>
-              <w:rPr>
-                <w:rStyle w:val="Hiperhivatkozs"/>
-              </w:rPr>
-              <w:t>16</w:t>
-            </w:r>
-            <w:r>
-              <w:fldChar w:fldCharType="end"/>
-            </w:r>
-          </w:hyperlink>
-        </w:p>
-        <w:p>
-          <w:pPr>
-            <w:pStyle w:val="TJ2"/>
-            <w:tabs>
-              <w:tab w:val="right" w:leader="dot" w:pos="8490"/>
-            </w:tabs>
-            <w:bidi w:val="0"/>
-            <w:spacing w:before="240" w:after="480"/>
-            <w:ind/>
-            <w:rPr>
-              <w:rStyle w:val="Hiperhivatkozs"/>
-            </w:rPr>
-          </w:pPr>
-          <w:hyperlink w:anchor="_Toc1746740882">
-            <w:r>
-              <w:rPr>
-                <w:rStyle w:val="Hiperhivatkozs"/>
-              </w:rPr>
-              <w:t>Osztály: Categories</w:t>
-            </w:r>
-            <w:r>
-              <w:tab/>
-            </w:r>
-            <w:r>
-              <w:fldChar w:fldCharType="begin"/>
-            </w:r>
-            <w:r>
-              <w:instrText xml:space="preserve">PAGEREF _Toc1746740882 \h</w:instrText>
-            </w:r>
-            <w:r>
-              <w:fldChar w:fldCharType="separate"/>
-            </w:r>
-            <w:r>
-              <w:rPr>
-                <w:rStyle w:val="Hiperhivatkozs"/>
-              </w:rPr>
-              <w:t>18</w:t>
-            </w:r>
-            <w:r>
-              <w:fldChar w:fldCharType="end"/>
-            </w:r>
-          </w:hyperlink>
-        </w:p>
-        <w:p>
-          <w:pPr>
-            <w:pStyle w:val="TJ2"/>
-            <w:tabs>
-              <w:tab w:val="right" w:leader="dot" w:pos="8490"/>
-            </w:tabs>
-            <w:bidi w:val="0"/>
-            <w:spacing w:before="240" w:after="480"/>
-            <w:ind/>
-            <w:rPr>
-              <w:rStyle w:val="Hiperhivatkozs"/>
-            </w:rPr>
-          </w:pPr>
-          <w:hyperlink w:anchor="_Toc1736101378">
-            <w:r>
-              <w:rPr>
-                <w:rStyle w:val="Hiperhivatkozs"/>
-              </w:rPr>
-              <w:t>Osztály: Comments</w:t>
-            </w:r>
-            <w:r>
-              <w:tab/>
-            </w:r>
-            <w:r>
-              <w:fldChar w:fldCharType="begin"/>
-            </w:r>
-            <w:r>
-              <w:instrText xml:space="preserve">PAGEREF _Toc1736101378 \h</w:instrText>
-            </w:r>
-            <w:r>
-              <w:fldChar w:fldCharType="separate"/>
-            </w:r>
-            <w:r>
-              <w:rPr>
-                <w:rStyle w:val="Hiperhivatkozs"/>
-              </w:rPr>
-              <w:t>19</w:t>
-            </w:r>
-            <w:r>
-              <w:fldChar w:fldCharType="end"/>
-            </w:r>
-          </w:hyperlink>
-        </w:p>
-        <w:p>
-          <w:pPr>
-            <w:pStyle w:val="TJ2"/>
-            <w:tabs>
-              <w:tab w:val="right" w:leader="dot" w:pos="8490"/>
-            </w:tabs>
-            <w:bidi w:val="0"/>
-            <w:spacing w:before="240" w:after="480"/>
-            <w:ind/>
-            <w:rPr>
-              <w:rStyle w:val="Hiperhivatkozs"/>
-            </w:rPr>
-          </w:pPr>
-          <w:hyperlink w:anchor="_Toc1983363194">
-            <w:r>
-              <w:rPr>
-                <w:rStyle w:val="Hiperhivatkozs"/>
-              </w:rPr>
-              <w:t>Osztály: Posts</w:t>
-            </w:r>
-            <w:r>
-              <w:tab/>
-            </w:r>
-            <w:r>
-              <w:fldChar w:fldCharType="begin"/>
-            </w:r>
-            <w:r>
-              <w:instrText xml:space="preserve">PAGEREF _Toc1983363194 \h</w:instrText>
-            </w:r>
-            <w:r>
-              <w:fldChar w:fldCharType="separate"/>
-            </w:r>
-            <w:r>
-              <w:rPr>
-                <w:rStyle w:val="Hiperhivatkozs"/>
-              </w:rPr>
-              <w:t>21</w:t>
-            </w:r>
-            <w:r>
-              <w:fldChar w:fldCharType="end"/>
-            </w:r>
-          </w:hyperlink>
-        </w:p>
-        <w:p>
-          <w:pPr>
-            <w:pStyle w:val="TJ2"/>
-            <w:tabs>
-              <w:tab w:val="right" w:leader="dot" w:pos="8490"/>
-            </w:tabs>
-            <w:bidi w:val="0"/>
-            <w:spacing w:before="240" w:after="480"/>
-            <w:ind/>
-            <w:rPr>
-              <w:rStyle w:val="Hiperhivatkozs"/>
-            </w:rPr>
-          </w:pPr>
-          <w:hyperlink w:anchor="_Toc346482070">
-            <w:r>
-              <w:rPr>
-                <w:rStyle w:val="Hiperhivatkozs"/>
-              </w:rPr>
-              <w:t>Osztály: Roles</w:t>
-            </w:r>
-            <w:r>
-              <w:tab/>
-            </w:r>
-            <w:r>
-              <w:fldChar w:fldCharType="begin"/>
-            </w:r>
-            <w:r>
-              <w:instrText xml:space="preserve">PAGEREF _Toc346482070 \h</w:instrText>
-            </w:r>
-            <w:r>
-              <w:fldChar w:fldCharType="separate"/>
-            </w:r>
-            <w:r>
-              <w:rPr>
-                <w:rStyle w:val="Hiperhivatkozs"/>
-              </w:rPr>
-              <w:t>22</w:t>
+              <w:t>23</w:t>
             </w:r>
             <w:r>
               <w:fldChar w:fldCharType="end"/>
@@ -2183,12 +1151,12 @@
               <w:rStyle w:val="Hiperhivatkozs"/>
             </w:rPr>
           </w:pPr>
-          <w:hyperlink w:anchor="_Toc1149886011">
+          <w:hyperlink w:anchor="_Toc861011466">
             <w:r>
               <w:rPr>
                 <w:rStyle w:val="Hiperhivatkozs"/>
               </w:rPr>
-              <w:t>Kontrollerek dokumentálása</w:t>
+              <w:t>Kérések dokumentáció</w:t>
             </w:r>
             <w:r>
               <w:tab/>
@@ -2197,7 +1165,7 @@
               <w:fldChar w:fldCharType="begin"/>
             </w:r>
             <w:r>
-              <w:instrText xml:space="preserve">PAGEREF _Toc1149886011 \h</w:instrText>
+              <w:instrText xml:space="preserve">PAGEREF _Toc861011466 \h</w:instrText>
             </w:r>
             <w:r>
               <w:fldChar w:fldCharType="separate"/>
@@ -2206,265 +1174,7 @@
               <w:rPr>
                 <w:rStyle w:val="Hiperhivatkozs"/>
               </w:rPr>
-              <w:t>23</w:t>
-            </w:r>
-            <w:r>
-              <w:fldChar w:fldCharType="end"/>
-            </w:r>
-          </w:hyperlink>
-        </w:p>
-        <w:p>
-          <w:pPr>
-            <w:pStyle w:val="TJ2"/>
-            <w:tabs>
-              <w:tab w:val="right" w:leader="dot" w:pos="8490"/>
-            </w:tabs>
-            <w:bidi w:val="0"/>
-            <w:spacing w:before="240" w:after="480"/>
-            <w:ind/>
-            <w:rPr>
-              <w:rStyle w:val="Hiperhivatkozs"/>
-            </w:rPr>
-          </w:pPr>
-          <w:hyperlink w:anchor="_Toc309303796">
-            <w:r>
-              <w:rPr>
-                <w:rStyle w:val="Hiperhivatkozs"/>
-              </w:rPr>
-              <w:t>Osztály:AuthController:</w:t>
-            </w:r>
-            <w:r>
-              <w:tab/>
-            </w:r>
-            <w:r>
-              <w:fldChar w:fldCharType="begin"/>
-            </w:r>
-            <w:r>
-              <w:instrText xml:space="preserve">PAGEREF _Toc309303796 \h</w:instrText>
-            </w:r>
-            <w:r>
-              <w:fldChar w:fldCharType="separate"/>
-            </w:r>
-            <w:r>
-              <w:rPr>
-                <w:rStyle w:val="Hiperhivatkozs"/>
-              </w:rPr>
-              <w:t>24</w:t>
-            </w:r>
-            <w:r>
-              <w:fldChar w:fldCharType="end"/>
-            </w:r>
-          </w:hyperlink>
-        </w:p>
-        <w:p>
-          <w:pPr>
-            <w:pStyle w:val="TJ2"/>
-            <w:tabs>
-              <w:tab w:val="right" w:leader="dot" w:pos="8490"/>
-            </w:tabs>
-            <w:bidi w:val="0"/>
-            <w:spacing w:before="240" w:after="480"/>
-            <w:ind/>
-            <w:rPr>
-              <w:rStyle w:val="Hiperhivatkozs"/>
-            </w:rPr>
-          </w:pPr>
-          <w:hyperlink w:anchor="_Toc349687359">
-            <w:r>
-              <w:rPr>
-                <w:rStyle w:val="Hiperhivatkozs"/>
-              </w:rPr>
-              <w:t>Osztály: UsersController</w:t>
-            </w:r>
-            <w:r>
-              <w:tab/>
-            </w:r>
-            <w:r>
-              <w:fldChar w:fldCharType="begin"/>
-            </w:r>
-            <w:r>
-              <w:instrText xml:space="preserve">PAGEREF _Toc349687359 \h</w:instrText>
-            </w:r>
-            <w:r>
-              <w:fldChar w:fldCharType="separate"/>
-            </w:r>
-            <w:r>
-              <w:rPr>
-                <w:rStyle w:val="Hiperhivatkozs"/>
-              </w:rPr>
-              <w:t>26</w:t>
-            </w:r>
-            <w:r>
-              <w:fldChar w:fldCharType="end"/>
-            </w:r>
-          </w:hyperlink>
-        </w:p>
-        <w:p>
-          <w:pPr>
-            <w:pStyle w:val="TJ2"/>
-            <w:tabs>
-              <w:tab w:val="right" w:leader="dot" w:pos="8490"/>
-            </w:tabs>
-            <w:bidi w:val="0"/>
-            <w:spacing w:before="240" w:after="480"/>
-            <w:ind/>
-            <w:rPr>
-              <w:rStyle w:val="Hiperhivatkozs"/>
-            </w:rPr>
-          </w:pPr>
-          <w:hyperlink w:anchor="_Toc1226162954">
-            <w:r>
-              <w:rPr>
-                <w:rStyle w:val="Hiperhivatkozs"/>
-              </w:rPr>
-              <w:t>Osztály: CategoriesController</w:t>
-            </w:r>
-            <w:r>
-              <w:tab/>
-            </w:r>
-            <w:r>
-              <w:fldChar w:fldCharType="begin"/>
-            </w:r>
-            <w:r>
-              <w:instrText xml:space="preserve">PAGEREF _Toc1226162954 \h</w:instrText>
-            </w:r>
-            <w:r>
-              <w:fldChar w:fldCharType="separate"/>
-            </w:r>
-            <w:r>
-              <w:rPr>
-                <w:rStyle w:val="Hiperhivatkozs"/>
-              </w:rPr>
-              <w:t>28</w:t>
-            </w:r>
-            <w:r>
-              <w:fldChar w:fldCharType="end"/>
-            </w:r>
-          </w:hyperlink>
-        </w:p>
-        <w:p>
-          <w:pPr>
-            <w:pStyle w:val="TJ2"/>
-            <w:tabs>
-              <w:tab w:val="right" w:leader="dot" w:pos="8490"/>
-            </w:tabs>
-            <w:bidi w:val="0"/>
-            <w:spacing w:before="240" w:after="480"/>
-            <w:ind/>
-            <w:rPr>
-              <w:rStyle w:val="Hiperhivatkozs"/>
-            </w:rPr>
-          </w:pPr>
-          <w:hyperlink w:anchor="_Toc324021449">
-            <w:r>
-              <w:rPr>
-                <w:rStyle w:val="Hiperhivatkozs"/>
-              </w:rPr>
-              <w:t>Osztály: CommentsController</w:t>
-            </w:r>
-            <w:r>
-              <w:tab/>
-            </w:r>
-            <w:r>
-              <w:fldChar w:fldCharType="begin"/>
-            </w:r>
-            <w:r>
-              <w:instrText xml:space="preserve">PAGEREF _Toc324021449 \h</w:instrText>
-            </w:r>
-            <w:r>
-              <w:fldChar w:fldCharType="separate"/>
-            </w:r>
-            <w:r>
-              <w:rPr>
-                <w:rStyle w:val="Hiperhivatkozs"/>
-              </w:rPr>
-              <w:t>30</w:t>
-            </w:r>
-            <w:r>
-              <w:fldChar w:fldCharType="end"/>
-            </w:r>
-          </w:hyperlink>
-        </w:p>
-        <w:p>
-          <w:pPr>
-            <w:pStyle w:val="TJ2"/>
-            <w:tabs>
-              <w:tab w:val="right" w:leader="dot" w:pos="8490"/>
-            </w:tabs>
-            <w:bidi w:val="0"/>
-            <w:spacing w:before="240" w:after="480"/>
-            <w:ind/>
-            <w:rPr>
-              <w:rStyle w:val="Hiperhivatkozs"/>
-            </w:rPr>
-          </w:pPr>
-          <w:hyperlink w:anchor="_Toc77950610">
-            <w:r>
-              <w:rPr>
-                <w:rStyle w:val="Hiperhivatkozs"/>
-              </w:rPr>
-              <w:t>Osztály: PostsController</w:t>
-            </w:r>
-            <w:r>
-              <w:tab/>
-            </w:r>
-            <w:r>
-              <w:fldChar w:fldCharType="begin"/>
-            </w:r>
-            <w:r>
-              <w:instrText xml:space="preserve">PAGEREF _Toc77950610 \h</w:instrText>
-            </w:r>
-            <w:r>
-              <w:fldChar w:fldCharType="separate"/>
-            </w:r>
-            <w:r>
-              <w:rPr>
-                <w:rStyle w:val="Hiperhivatkozs"/>
-              </w:rPr>
-              <w:t>33</w:t>
-            </w:r>
-            <w:r>
-              <w:fldChar w:fldCharType="end"/>
-            </w:r>
-          </w:hyperlink>
-        </w:p>
-        <w:p>
-          <w:pPr>
-            <w:pStyle w:val="TJ2"/>
-            <w:tabs>
-              <w:tab w:val="right" w:leader="dot" w:pos="8490"/>
-            </w:tabs>
-            <w:bidi w:val="0"/>
-            <w:spacing w:before="240" w:after="480"/>
-            <w:ind/>
-            <w:rPr>
-              <w:rStyle w:val="Hiperhivatkozs"/>
-            </w:rPr>
-          </w:pPr>
-          <w:hyperlink w:anchor="_Toc2143492030">
-            <w:r>
-              <w:rPr>
-                <w:rStyle w:val="Hiperhivatkozs"/>
-              </w:rPr>
-              <w:t>Osztály: RolesController</w:t>
-            </w:r>
-            <w:r>
-              <w:tab/>
-            </w:r>
-            <w:r>
-              <w:fldChar w:fldCharType="begin"/>
-            </w:r>
-            <w:r>
-              <w:instrText xml:space="preserve">PAGEREF _Toc2143492030 \h</w:instrText>
-            </w:r>
-            <w:r>
-              <w:fldChar w:fldCharType="separate"/>
-            </w:r>
-            <w:r>
-              <w:rPr>
-                <w:rStyle w:val="Hiperhivatkozs"/>
-              </w:rPr>
-              <w:t>36</w:t>
+              <w:t>38</w:t>
             </w:r>
             <w:r>
               <w:fldChar w:fldCharType="end"/>
@@ -2484,12 +1194,12 @@
               <w:rStyle w:val="Hiperhivatkozs"/>
             </w:rPr>
           </w:pPr>
-          <w:hyperlink w:anchor="_Toc815972263">
+          <w:hyperlink w:anchor="_Toc295162054">
             <w:r>
               <w:rPr>
                 <w:rStyle w:val="Hiperhivatkozs"/>
               </w:rPr>
-              <w:t>Kérések dokumentáció</w:t>
+              <w:t>Api Végpontok dokumentáció</w:t>
             </w:r>
             <w:r>
               <w:tab/>
@@ -2498,523 +1208,7 @@
               <w:fldChar w:fldCharType="begin"/>
             </w:r>
             <w:r>
-              <w:instrText xml:space="preserve">PAGEREF _Toc815972263 \h</w:instrText>
-            </w:r>
-            <w:r>
-              <w:fldChar w:fldCharType="separate"/>
-            </w:r>
-            <w:r>
-              <w:rPr>
-                <w:rStyle w:val="Hiperhivatkozs"/>
-              </w:rPr>
-              <w:t>38</w:t>
-            </w:r>
-            <w:r>
-              <w:fldChar w:fldCharType="end"/>
-            </w:r>
-          </w:hyperlink>
-        </w:p>
-        <w:p>
-          <w:pPr>
-            <w:pStyle w:val="TJ2"/>
-            <w:tabs>
-              <w:tab w:val="right" w:leader="dot" w:pos="8490"/>
-            </w:tabs>
-            <w:bidi w:val="0"/>
-            <w:spacing w:before="240" w:after="480"/>
-            <w:ind/>
-            <w:rPr>
-              <w:rStyle w:val="Hiperhivatkozs"/>
-            </w:rPr>
-          </w:pPr>
-          <w:hyperlink w:anchor="_Toc1192503675">
-            <w:r>
-              <w:rPr>
-                <w:rStyle w:val="Hiperhivatkozs"/>
-              </w:rPr>
-              <w:t>Osztály: StoreUsersRequest</w:t>
-            </w:r>
-            <w:r>
-              <w:tab/>
-            </w:r>
-            <w:r>
-              <w:fldChar w:fldCharType="begin"/>
-            </w:r>
-            <w:r>
-              <w:instrText xml:space="preserve">PAGEREF _Toc1192503675 \h</w:instrText>
-            </w:r>
-            <w:r>
-              <w:fldChar w:fldCharType="separate"/>
-            </w:r>
-            <w:r>
-              <w:rPr>
-                <w:rStyle w:val="Hiperhivatkozs"/>
-              </w:rPr>
-              <w:t>38</w:t>
-            </w:r>
-            <w:r>
-              <w:fldChar w:fldCharType="end"/>
-            </w:r>
-          </w:hyperlink>
-        </w:p>
-        <w:p>
-          <w:pPr>
-            <w:pStyle w:val="TJ2"/>
-            <w:tabs>
-              <w:tab w:val="right" w:leader="dot" w:pos="8490"/>
-            </w:tabs>
-            <w:bidi w:val="0"/>
-            <w:spacing w:before="240" w:after="480"/>
-            <w:ind/>
-            <w:rPr>
-              <w:rStyle w:val="Hiperhivatkozs"/>
-            </w:rPr>
-          </w:pPr>
-          <w:hyperlink w:anchor="_Toc485474760">
-            <w:r>
-              <w:rPr>
-                <w:rStyle w:val="Hiperhivatkozs"/>
-              </w:rPr>
-              <w:t>Osztály: StoreCategoriesRequest</w:t>
-            </w:r>
-            <w:r>
-              <w:tab/>
-            </w:r>
-            <w:r>
-              <w:fldChar w:fldCharType="begin"/>
-            </w:r>
-            <w:r>
-              <w:instrText xml:space="preserve">PAGEREF _Toc485474760 \h</w:instrText>
-            </w:r>
-            <w:r>
-              <w:fldChar w:fldCharType="separate"/>
-            </w:r>
-            <w:r>
-              <w:rPr>
-                <w:rStyle w:val="Hiperhivatkozs"/>
-              </w:rPr>
-              <w:t>39</w:t>
-            </w:r>
-            <w:r>
-              <w:fldChar w:fldCharType="end"/>
-            </w:r>
-          </w:hyperlink>
-        </w:p>
-        <w:p>
-          <w:pPr>
-            <w:pStyle w:val="TJ2"/>
-            <w:tabs>
-              <w:tab w:val="right" w:leader="dot" w:pos="8490"/>
-            </w:tabs>
-            <w:bidi w:val="0"/>
-            <w:spacing w:before="240" w:after="480"/>
-            <w:ind/>
-            <w:rPr>
-              <w:rStyle w:val="Hiperhivatkozs"/>
-            </w:rPr>
-          </w:pPr>
-          <w:hyperlink w:anchor="_Toc712710304">
-            <w:r>
-              <w:rPr>
-                <w:rStyle w:val="Hiperhivatkozs"/>
-              </w:rPr>
-              <w:t>Osztály: StoreCommentsRequest</w:t>
-            </w:r>
-            <w:r>
-              <w:tab/>
-            </w:r>
-            <w:r>
-              <w:fldChar w:fldCharType="begin"/>
-            </w:r>
-            <w:r>
-              <w:instrText xml:space="preserve">PAGEREF _Toc712710304 \h</w:instrText>
-            </w:r>
-            <w:r>
-              <w:fldChar w:fldCharType="separate"/>
-            </w:r>
-            <w:r>
-              <w:rPr>
-                <w:rStyle w:val="Hiperhivatkozs"/>
-              </w:rPr>
-              <w:t>40</w:t>
-            </w:r>
-            <w:r>
-              <w:fldChar w:fldCharType="end"/>
-            </w:r>
-          </w:hyperlink>
-        </w:p>
-        <w:p>
-          <w:pPr>
-            <w:pStyle w:val="TJ2"/>
-            <w:tabs>
-              <w:tab w:val="right" w:leader="dot" w:pos="8490"/>
-            </w:tabs>
-            <w:bidi w:val="0"/>
-            <w:spacing w:before="240" w:after="480"/>
-            <w:ind/>
-            <w:rPr>
-              <w:rStyle w:val="Hiperhivatkozs"/>
-            </w:rPr>
-          </w:pPr>
-          <w:hyperlink w:anchor="_Toc1536086896">
-            <w:r>
-              <w:rPr>
-                <w:rStyle w:val="Hiperhivatkozs"/>
-              </w:rPr>
-              <w:t>Osztály: StorePostsRequest</w:t>
-            </w:r>
-            <w:r>
-              <w:tab/>
-            </w:r>
-            <w:r>
-              <w:fldChar w:fldCharType="begin"/>
-            </w:r>
-            <w:r>
-              <w:instrText xml:space="preserve">PAGEREF _Toc1536086896 \h</w:instrText>
-            </w:r>
-            <w:r>
-              <w:fldChar w:fldCharType="separate"/>
-            </w:r>
-            <w:r>
-              <w:rPr>
-                <w:rStyle w:val="Hiperhivatkozs"/>
-              </w:rPr>
-              <w:t>42</w:t>
-            </w:r>
-            <w:r>
-              <w:fldChar w:fldCharType="end"/>
-            </w:r>
-          </w:hyperlink>
-        </w:p>
-        <w:p>
-          <w:pPr>
-            <w:pStyle w:val="TJ2"/>
-            <w:tabs>
-              <w:tab w:val="right" w:leader="dot" w:pos="8490"/>
-            </w:tabs>
-            <w:bidi w:val="0"/>
-            <w:spacing w:before="240" w:after="480"/>
-            <w:ind/>
-            <w:rPr>
-              <w:rStyle w:val="Hiperhivatkozs"/>
-            </w:rPr>
-          </w:pPr>
-          <w:hyperlink w:anchor="_Toc524718036">
-            <w:r>
-              <w:rPr>
-                <w:rStyle w:val="Hiperhivatkozs"/>
-              </w:rPr>
-              <w:t>Osztály: StoreRolesRequest</w:t>
-            </w:r>
-            <w:r>
-              <w:tab/>
-            </w:r>
-            <w:r>
-              <w:fldChar w:fldCharType="begin"/>
-            </w:r>
-            <w:r>
-              <w:instrText xml:space="preserve">PAGEREF _Toc524718036 \h</w:instrText>
-            </w:r>
-            <w:r>
-              <w:fldChar w:fldCharType="separate"/>
-            </w:r>
-            <w:r>
-              <w:rPr>
-                <w:rStyle w:val="Hiperhivatkozs"/>
-              </w:rPr>
-              <w:t>43</w:t>
-            </w:r>
-            <w:r>
-              <w:fldChar w:fldCharType="end"/>
-            </w:r>
-          </w:hyperlink>
-        </w:p>
-        <w:p>
-          <w:pPr>
-            <w:pStyle w:val="TJ2"/>
-            <w:tabs>
-              <w:tab w:val="right" w:leader="dot" w:pos="8490"/>
-            </w:tabs>
-            <w:bidi w:val="0"/>
-            <w:spacing w:before="240" w:after="480"/>
-            <w:ind/>
-            <w:rPr>
-              <w:rStyle w:val="Hiperhivatkozs"/>
-            </w:rPr>
-          </w:pPr>
-          <w:hyperlink w:anchor="_Toc1846660888">
-            <w:r>
-              <w:rPr>
-                <w:rStyle w:val="Hiperhivatkozs"/>
-              </w:rPr>
-              <w:t>Osztály: UpdateUsersRequest</w:t>
-            </w:r>
-            <w:r>
-              <w:tab/>
-            </w:r>
-            <w:r>
-              <w:fldChar w:fldCharType="begin"/>
-            </w:r>
-            <w:r>
-              <w:instrText xml:space="preserve">PAGEREF _Toc1846660888 \h</w:instrText>
-            </w:r>
-            <w:r>
-              <w:fldChar w:fldCharType="separate"/>
-            </w:r>
-            <w:r>
-              <w:rPr>
-                <w:rStyle w:val="Hiperhivatkozs"/>
-              </w:rPr>
-              <w:t>44</w:t>
-            </w:r>
-            <w:r>
-              <w:fldChar w:fldCharType="end"/>
-            </w:r>
-          </w:hyperlink>
-        </w:p>
-        <w:p>
-          <w:pPr>
-            <w:pStyle w:val="TJ2"/>
-            <w:tabs>
-              <w:tab w:val="right" w:leader="dot" w:pos="8490"/>
-            </w:tabs>
-            <w:bidi w:val="0"/>
-            <w:spacing w:before="240" w:after="480"/>
-            <w:ind/>
-            <w:rPr>
-              <w:rStyle w:val="Hiperhivatkozs"/>
-            </w:rPr>
-          </w:pPr>
-          <w:hyperlink w:anchor="_Toc1215198096">
-            <w:r>
-              <w:rPr>
-                <w:rStyle w:val="Hiperhivatkozs"/>
-              </w:rPr>
-              <w:t>Osztály: UpdateCategoriesRequest</w:t>
-            </w:r>
-            <w:r>
-              <w:tab/>
-            </w:r>
-            <w:r>
-              <w:fldChar w:fldCharType="begin"/>
-            </w:r>
-            <w:r>
-              <w:instrText xml:space="preserve">PAGEREF _Toc1215198096 \h</w:instrText>
-            </w:r>
-            <w:r>
-              <w:fldChar w:fldCharType="separate"/>
-            </w:r>
-            <w:r>
-              <w:rPr>
-                <w:rStyle w:val="Hiperhivatkozs"/>
-              </w:rPr>
-              <w:t>45</w:t>
-            </w:r>
-            <w:r>
-              <w:fldChar w:fldCharType="end"/>
-            </w:r>
-          </w:hyperlink>
-        </w:p>
-        <w:p>
-          <w:pPr>
-            <w:pStyle w:val="TJ2"/>
-            <w:tabs>
-              <w:tab w:val="right" w:leader="dot" w:pos="8490"/>
-            </w:tabs>
-            <w:bidi w:val="0"/>
-            <w:spacing w:before="240" w:after="480"/>
-            <w:ind/>
-            <w:rPr>
-              <w:rStyle w:val="Hiperhivatkozs"/>
-            </w:rPr>
-          </w:pPr>
-          <w:hyperlink w:anchor="_Toc1067267722">
-            <w:r>
-              <w:rPr>
-                <w:rStyle w:val="Hiperhivatkozs"/>
-              </w:rPr>
-              <w:t>Osztály: UpdateCommentsRequest</w:t>
-            </w:r>
-            <w:r>
-              <w:tab/>
-            </w:r>
-            <w:r>
-              <w:fldChar w:fldCharType="begin"/>
-            </w:r>
-            <w:r>
-              <w:instrText xml:space="preserve">PAGEREF _Toc1067267722 \h</w:instrText>
-            </w:r>
-            <w:r>
-              <w:fldChar w:fldCharType="separate"/>
-            </w:r>
-            <w:r>
-              <w:rPr>
-                <w:rStyle w:val="Hiperhivatkozs"/>
-              </w:rPr>
-              <w:t>46</w:t>
-            </w:r>
-            <w:r>
-              <w:fldChar w:fldCharType="end"/>
-            </w:r>
-          </w:hyperlink>
-        </w:p>
-        <w:p>
-          <w:pPr>
-            <w:pStyle w:val="TJ2"/>
-            <w:tabs>
-              <w:tab w:val="right" w:leader="dot" w:pos="8490"/>
-            </w:tabs>
-            <w:bidi w:val="0"/>
-            <w:spacing w:before="240" w:after="480"/>
-            <w:ind/>
-            <w:rPr>
-              <w:rStyle w:val="Hiperhivatkozs"/>
-            </w:rPr>
-          </w:pPr>
-          <w:hyperlink w:anchor="_Toc1990956834">
-            <w:r>
-              <w:rPr>
-                <w:rStyle w:val="Hiperhivatkozs"/>
-              </w:rPr>
-              <w:t>Osztály: UpdatePostsRequest</w:t>
-            </w:r>
-            <w:r>
-              <w:tab/>
-            </w:r>
-            <w:r>
-              <w:fldChar w:fldCharType="begin"/>
-            </w:r>
-            <w:r>
-              <w:instrText xml:space="preserve">PAGEREF _Toc1990956834 \h</w:instrText>
-            </w:r>
-            <w:r>
-              <w:fldChar w:fldCharType="separate"/>
-            </w:r>
-            <w:r>
-              <w:rPr>
-                <w:rStyle w:val="Hiperhivatkozs"/>
-              </w:rPr>
-              <w:t>47</w:t>
-            </w:r>
-            <w:r>
-              <w:fldChar w:fldCharType="end"/>
-            </w:r>
-          </w:hyperlink>
-        </w:p>
-        <w:p>
-          <w:pPr>
-            <w:pStyle w:val="TJ2"/>
-            <w:tabs>
-              <w:tab w:val="right" w:leader="dot" w:pos="8490"/>
-            </w:tabs>
-            <w:bidi w:val="0"/>
-            <w:spacing w:before="240" w:after="480"/>
-            <w:ind/>
-            <w:rPr>
-              <w:rStyle w:val="Hiperhivatkozs"/>
-            </w:rPr>
-          </w:pPr>
-          <w:hyperlink w:anchor="_Toc325908852">
-            <w:r>
-              <w:rPr>
-                <w:rStyle w:val="Hiperhivatkozs"/>
-              </w:rPr>
-              <w:t>Osztály: UpdateRolesRequest</w:t>
-            </w:r>
-            <w:r>
-              <w:tab/>
-            </w:r>
-            <w:r>
-              <w:fldChar w:fldCharType="begin"/>
-            </w:r>
-            <w:r>
-              <w:instrText xml:space="preserve">PAGEREF _Toc325908852 \h</w:instrText>
-            </w:r>
-            <w:r>
-              <w:fldChar w:fldCharType="separate"/>
-            </w:r>
-            <w:r>
-              <w:rPr>
-                <w:rStyle w:val="Hiperhivatkozs"/>
-              </w:rPr>
-              <w:t>48</w:t>
-            </w:r>
-            <w:r>
-              <w:fldChar w:fldCharType="end"/>
-            </w:r>
-          </w:hyperlink>
-        </w:p>
-        <w:p>
-          <w:pPr>
-            <w:pStyle w:val="TJ1"/>
-            <w:tabs>
-              <w:tab w:val="right" w:leader="dot" w:pos="8490"/>
-            </w:tabs>
-            <w:bidi w:val="0"/>
-            <w:spacing w:before="240" w:after="480"/>
-            <w:ind/>
-            <w:rPr>
-              <w:rStyle w:val="Hiperhivatkozs"/>
-            </w:rPr>
-          </w:pPr>
-          <w:hyperlink w:anchor="_Toc1754106747">
-            <w:r>
-              <w:rPr>
-                <w:rStyle w:val="Hiperhivatkozs"/>
-              </w:rPr>
-              <w:t>Api Végpontok Dokumentáció</w:t>
-            </w:r>
-            <w:r>
-              <w:tab/>
-            </w:r>
-            <w:r>
-              <w:fldChar w:fldCharType="begin"/>
-            </w:r>
-            <w:r>
-              <w:instrText xml:space="preserve">PAGEREF _Toc1754106747 \h</w:instrText>
-            </w:r>
-            <w:r>
-              <w:fldChar w:fldCharType="separate"/>
-            </w:r>
-            <w:r>
-              <w:rPr>
-                <w:rStyle w:val="Hiperhivatkozs"/>
-              </w:rPr>
-              <w:t>49</w:t>
-            </w:r>
-            <w:r>
-              <w:fldChar w:fldCharType="end"/>
-            </w:r>
-          </w:hyperlink>
-        </w:p>
-        <w:p>
-          <w:pPr>
-            <w:pStyle w:val="TJ2"/>
-            <w:tabs>
-              <w:tab w:val="right" w:leader="dot" w:pos="8490"/>
-            </w:tabs>
-            <w:bidi w:val="0"/>
-            <w:spacing w:before="240" w:after="480"/>
-            <w:ind/>
-            <w:rPr>
-              <w:rStyle w:val="Hiperhivatkozs"/>
-            </w:rPr>
-          </w:pPr>
-          <w:hyperlink w:anchor="_Toc56040154">
-            <w:r>
-              <w:rPr>
-                <w:rStyle w:val="Hiperhivatkozs"/>
-              </w:rPr>
-              <w:t>Végpontok</w:t>
-            </w:r>
-            <w:r>
-              <w:tab/>
-            </w:r>
-            <w:r>
-              <w:fldChar w:fldCharType="begin"/>
-            </w:r>
-            <w:r>
-              <w:instrText xml:space="preserve">PAGEREF _Toc56040154 \h</w:instrText>
+              <w:instrText xml:space="preserve">PAGEREF _Toc295162054 \h</w:instrText>
             </w:r>
             <w:r>
               <w:fldChar w:fldCharType="separate"/>
@@ -3070,7 +1264,7 @@
         </w:rPr>
       </w:pPr>
       <w:bookmarkStart w:name="_Toc1876649101" w:id="1179913874"/>
-      <w:bookmarkStart w:name="_Toc1478049266" w:id="2081766427"/>
+      <w:bookmarkStart w:name="_Toc721851210" w:id="205623051"/>
       <w:r>
         <w:rPr>
           <w:rFonts w:eastAsia="Times New Roman"/>
@@ -3079,7 +1273,7 @@
       </w:r>
       <w:bookmarkEnd w:id="3"/>
       <w:bookmarkEnd w:id="1179913874"/>
-      <w:bookmarkEnd w:id="2081766427"/>
+      <w:bookmarkEnd w:id="205623051"/>
     </w:p>
     <w:p>
       <w:pPr>
@@ -3382,20 +1576,29 @@
       <w:pPr>
         <w:pStyle w:val="Cmsor1"/>
         <w:rPr>
-          <w:rFonts w:ascii="Times New Roman" w:hAnsi="Times New Roman" w:eastAsia="Times New Roman" w:cs="Times New Roman"/>
-          <w:b w:val="1"/>
-          <w:bCs w:val="1"/>
-          <w:u w:val="single"/>
-        </w:rPr>
-      </w:pPr>
-      <w:bookmarkStart w:name="_Toc1123660238" w:id="1850607009"/>
-      <w:r>
-        <w:rPr>
-          <w:noProof/>
-        </w:rPr>
-        <w:t>Fájlok, és elhelyezkedésük részletes jellemzése Frontend részen</w:t>
-      </w:r>
-      <w:bookmarkEnd w:id="1850607009"/>
+          <w:noProof/>
+        </w:rPr>
+      </w:pPr>
+      <w:bookmarkStart w:name="_Toc1401644009" w:id="83141047"/>
+      <w:r>
+        <w:rPr>
+          <w:noProof/>
+        </w:rPr>
+        <w:t xml:space="preserve">Frontend </w:t>
+      </w:r>
+      <w:r>
+        <w:rPr>
+          <w:noProof/>
+        </w:rPr>
+        <w:t>d</w:t>
+      </w:r>
+      <w:r>
+        <w:rPr>
+          <w:noProof/>
+        </w:rPr>
+        <w:t>okumentáció</w:t>
+      </w:r>
+      <w:bookmarkEnd w:id="83141047"/>
     </w:p>
     <w:p>
       <w:pPr>
@@ -3939,7 +2142,6 @@
           <w:rFonts w:ascii="Times New Roman" w:hAnsi="Times New Roman" w:eastAsia="Times New Roman" w:cs="Times New Roman"/>
         </w:rPr>
       </w:pPr>
-      <w:bookmarkStart w:name="_Toc1801125008" w:id="218898961"/>
       <w:r>
         <w:rPr>
           <w:rStyle w:val="Cmsor2Char"/>
@@ -3947,7 +2149,6 @@
         </w:rPr>
         <w:t>App.vue</w:t>
       </w:r>
-      <w:bookmarkEnd w:id="218898961"/>
       <w:r>
         <w:br/>
       </w:r>
@@ -4107,7 +2308,6 @@
           <w:rFonts w:ascii="Times New Roman" w:hAnsi="Times New Roman" w:eastAsia="Times New Roman" w:cs="Times New Roman"/>
         </w:rPr>
       </w:pPr>
-      <w:bookmarkStart w:name="_Toc1643684623" w:id="1089579864"/>
       <w:r>
         <w:rPr>
           <w:rStyle w:val="Cmsor2Char"/>
@@ -4115,7 +2315,6 @@
         </w:rPr>
         <w:t>HomeView.vue</w:t>
       </w:r>
-      <w:bookmarkEnd w:id="1089579864"/>
       <w:r>
         <w:br/>
       </w:r>
@@ -4257,7 +2456,6 @@
           <w:rFonts w:ascii="Times New Roman" w:hAnsi="Times New Roman" w:eastAsia="Times New Roman" w:cs="Times New Roman"/>
         </w:rPr>
       </w:pPr>
-      <w:bookmarkStart w:name="_Toc1196380108" w:id="128717569"/>
       <w:r>
         <w:rPr>
           <w:rStyle w:val="Cmsor2Char"/>
@@ -4265,7 +2463,6 @@
         </w:rPr>
         <w:t>CreateThreadView.vue</w:t>
       </w:r>
-      <w:bookmarkEnd w:id="128717569"/>
       <w:r>
         <w:br/>
       </w:r>
@@ -4403,7 +2600,6 @@
           <w:rFonts w:ascii="Times New Roman" w:hAnsi="Times New Roman" w:eastAsia="Times New Roman" w:cs="Times New Roman"/>
         </w:rPr>
       </w:pPr>
-      <w:bookmarkStart w:name="_Toc464007863" w:id="262864680"/>
       <w:r>
         <w:rPr>
           <w:rStyle w:val="Cmsor2Char"/>
@@ -4411,7 +2607,6 @@
         </w:rPr>
         <w:t>PostsView.vue</w:t>
       </w:r>
-      <w:bookmarkEnd w:id="262864680"/>
       <w:r>
         <w:br/>
       </w:r>
@@ -4536,7 +2731,6 @@
           <w:rFonts w:ascii="Times New Roman" w:hAnsi="Times New Roman" w:eastAsia="Times New Roman" w:cs="Times New Roman"/>
         </w:rPr>
       </w:pPr>
-      <w:bookmarkStart w:name="_Toc136544825" w:id="1657023946"/>
       <w:r>
         <w:rPr>
           <w:rStyle w:val="Cmsor2Char"/>
@@ -4544,7 +2738,6 @@
         </w:rPr>
         <w:t>LoginRegisterView.vue</w:t>
       </w:r>
-      <w:bookmarkEnd w:id="1657023946"/>
       <w:r>
         <w:br/>
       </w:r>
@@ -4703,7 +2896,6 @@
           <w:rFonts w:ascii="Times New Roman" w:hAnsi="Times New Roman" w:eastAsia="Times New Roman" w:cs="Times New Roman"/>
         </w:rPr>
       </w:pPr>
-      <w:bookmarkStart w:name="_Toc302526450" w:id="633687978"/>
       <w:r>
         <w:rPr>
           <w:rStyle w:val="Cmsor2Char"/>
@@ -4711,7 +2903,6 @@
         </w:rPr>
         <w:t>UserProfile.vue</w:t>
       </w:r>
-      <w:bookmarkEnd w:id="633687978"/>
       <w:r>
         <w:br/>
       </w:r>
@@ -4854,16 +3045,22 @@
       </w:pPr>
       <w:bookmarkStart w:name="_Toc196936620" w:id="4"/>
       <w:bookmarkStart w:name="_Toc1054763055" w:id="1624318000"/>
-      <w:bookmarkStart w:name="_Toc1519673306" w:id="2034558476"/>
-      <w:r>
-        <w:rPr>
-          <w:rFonts w:eastAsia="Times New Roman"/>
-        </w:rPr>
-        <w:t>Migrációk dokumentálása</w:t>
+      <w:bookmarkStart w:name="_Toc1312213810" w:id="1905093494"/>
+      <w:r>
+        <w:rPr>
+          <w:rFonts w:eastAsia="Times New Roman"/>
+        </w:rPr>
+        <w:t>Migrációk dokumentá</w:t>
+      </w:r>
+      <w:r>
+        <w:rPr>
+          <w:rFonts w:eastAsia="Times New Roman"/>
+        </w:rPr>
+        <w:t>ció</w:t>
       </w:r>
       <w:bookmarkEnd w:id="4"/>
       <w:bookmarkEnd w:id="1624318000"/>
-      <w:bookmarkEnd w:id="2034558476"/>
+      <w:bookmarkEnd w:id="1905093494"/>
     </w:p>
     <w:p>
       <w:pPr>
@@ -4888,12 +3085,10 @@
           <w:rFonts w:ascii="Times New Roman" w:hAnsi="Times New Roman" w:eastAsia="Times New Roman" w:cs="Times New Roman"/>
         </w:rPr>
       </w:pPr>
-      <w:bookmarkStart w:name="_Toc382169451" w:id="547575455"/>
       <w:r>
         <w:rPr/>
         <w:t>Create_categories_table</w:t>
       </w:r>
-      <w:bookmarkEnd w:id="547575455"/>
     </w:p>
     <w:p>
       <w:pPr>
@@ -4917,12 +3112,10 @@
           <w:rFonts w:ascii="Times New Roman" w:hAnsi="Times New Roman" w:eastAsia="Times New Roman" w:cs="Times New Roman"/>
         </w:rPr>
       </w:pPr>
-      <w:bookmarkStart w:name="_Toc1224362749" w:id="1412863609"/>
       <w:r>
         <w:rPr/>
         <w:t>Create_roles_table</w:t>
       </w:r>
-      <w:bookmarkEnd w:id="1412863609"/>
     </w:p>
     <w:p>
       <w:pPr>
@@ -4947,12 +3140,10 @@
           <w:rFonts w:ascii="Times New Roman" w:hAnsi="Times New Roman" w:eastAsia="Times New Roman" w:cs="Times New Roman"/>
         </w:rPr>
       </w:pPr>
-      <w:bookmarkStart w:name="_Toc1541223822" w:id="1208876688"/>
       <w:r>
         <w:rPr/>
         <w:t>Create_users_table</w:t>
       </w:r>
-      <w:bookmarkEnd w:id="1208876688"/>
     </w:p>
     <w:p>
       <w:pPr>
@@ -4977,12 +3168,10 @@
           <w:rFonts w:ascii="Times New Roman" w:hAnsi="Times New Roman" w:eastAsia="Times New Roman" w:cs="Times New Roman"/>
         </w:rPr>
       </w:pPr>
-      <w:bookmarkStart w:name="_Toc102596140" w:id="1862378818"/>
       <w:r>
         <w:rPr/>
         <w:t>Create_comments_table</w:t>
       </w:r>
-      <w:bookmarkEnd w:id="1862378818"/>
     </w:p>
     <w:p>
       <w:pPr>
@@ -5007,12 +3196,10 @@
           <w:rFonts w:ascii="Times New Roman" w:hAnsi="Times New Roman" w:eastAsia="Times New Roman" w:cs="Times New Roman"/>
         </w:rPr>
       </w:pPr>
-      <w:bookmarkStart w:name="_Toc1564441192" w:id="1901475462"/>
       <w:r>
         <w:rPr/>
         <w:t>Create_posts_table</w:t>
       </w:r>
-      <w:bookmarkEnd w:id="1901475462"/>
     </w:p>
     <w:p>
       <w:pPr>
@@ -5068,12 +3255,10 @@
           <w:rFonts w:ascii="Times New Roman" w:hAnsi="Times New Roman" w:eastAsia="Times New Roman" w:cs="Times New Roman"/>
         </w:rPr>
       </w:pPr>
-      <w:bookmarkStart w:name="_Toc1923033278" w:id="1689643215"/>
       <w:r>
         <w:rPr/>
         <w:t>CommentsSeeder</w:t>
       </w:r>
-      <w:bookmarkEnd w:id="1689643215"/>
     </w:p>
     <w:p>
       <w:pPr>
@@ -5098,12 +3283,10 @@
           <w:rFonts w:ascii="Times New Roman" w:hAnsi="Times New Roman" w:eastAsia="Times New Roman" w:cs="Times New Roman"/>
         </w:rPr>
       </w:pPr>
-      <w:bookmarkStart w:name="_Toc1977961671" w:id="1353136772"/>
       <w:r>
         <w:rPr/>
         <w:t>CategoriesSeeder</w:t>
       </w:r>
-      <w:bookmarkEnd w:id="1353136772"/>
     </w:p>
     <w:p>
       <w:pPr>
@@ -5128,12 +3311,10 @@
           <w:rFonts w:ascii="Times New Roman" w:hAnsi="Times New Roman" w:eastAsia="Times New Roman" w:cs="Times New Roman"/>
         </w:rPr>
       </w:pPr>
-      <w:bookmarkStart w:name="_Toc453635709" w:id="980515812"/>
       <w:r>
         <w:rPr/>
         <w:t>PostsSeeder</w:t>
       </w:r>
-      <w:bookmarkEnd w:id="980515812"/>
     </w:p>
     <w:p>
       <w:pPr>
@@ -5381,12 +3562,10 @@
           <w:rFonts w:ascii="Times New Roman" w:hAnsi="Times New Roman" w:eastAsia="Times New Roman" w:cs="Times New Roman"/>
         </w:rPr>
       </w:pPr>
-      <w:bookmarkStart w:name="_Toc388079981" w:id="951213612"/>
       <w:r>
         <w:rPr/>
         <w:t>RolesSeeder</w:t>
       </w:r>
-      <w:bookmarkEnd w:id="951213612"/>
     </w:p>
     <w:p>
       <w:pPr>
@@ -5411,12 +3590,10 @@
           <w:rFonts w:ascii="Times New Roman" w:hAnsi="Times New Roman" w:eastAsia="Times New Roman" w:cs="Times New Roman"/>
         </w:rPr>
       </w:pPr>
-      <w:bookmarkStart w:name="_Toc1017009446" w:id="343042337"/>
       <w:r>
         <w:rPr/>
         <w:t>UserSeeder</w:t>
       </w:r>
-      <w:bookmarkEnd w:id="343042337"/>
     </w:p>
     <w:p>
       <w:pPr>
@@ -5441,12 +3618,10 @@
           <w:rFonts w:ascii="Times New Roman" w:hAnsi="Times New Roman" w:eastAsia="Times New Roman" w:cs="Times New Roman"/>
         </w:rPr>
       </w:pPr>
-      <w:bookmarkStart w:name="_Toc1439501445" w:id="285017593"/>
       <w:r>
         <w:rPr/>
         <w:t>DatabaseSeeder</w:t>
       </w:r>
-      <w:bookmarkEnd w:id="285017593"/>
     </w:p>
     <w:p>
       <w:pPr>
@@ -5492,7 +3667,7 @@
       </w:pPr>
       <w:bookmarkStart w:name="_Toc196936621" w:id="5"/>
       <w:bookmarkStart w:name="_Toc2130923330" w:id="1620130558"/>
-      <w:bookmarkStart w:name="_Toc1395223852" w:id="2007758953"/>
+      <w:bookmarkStart w:name="_Toc1437210068" w:id="1338526168"/>
       <w:r>
         <w:rPr>
           <w:rFonts w:eastAsia="Times New Roman"/>
@@ -5501,7 +3676,7 @@
       </w:r>
       <w:bookmarkEnd w:id="5"/>
       <w:bookmarkEnd w:id="1620130558"/>
-      <w:bookmarkEnd w:id="2007758953"/>
+      <w:bookmarkEnd w:id="1338526168"/>
     </w:p>
     <w:p>
       <w:pPr>
@@ -5599,7 +3774,6 @@
       </w:pPr>
       <w:bookmarkStart w:name="_Toc196936622" w:id="6"/>
       <w:bookmarkStart w:name="_Toc719565931" w:id="612244234"/>
-      <w:bookmarkStart w:name="_Toc1696688515" w:id="1248561074"/>
       <w:r>
         <w:rPr>
           <w:rFonts w:eastAsia="Times New Roman"/>
@@ -5608,7 +3782,6 @@
       </w:r>
       <w:bookmarkEnd w:id="6"/>
       <w:bookmarkEnd w:id="612244234"/>
-      <w:bookmarkEnd w:id="1248561074"/>
     </w:p>
     <w:p>
       <w:pPr>
@@ -5709,7 +3882,6 @@
       </w:pPr>
       <w:bookmarkStart w:name="_Toc196936623" w:id="7"/>
       <w:bookmarkStart w:name="_Toc648275674" w:id="645366090"/>
-      <w:bookmarkStart w:name="_Toc1949424055" w:id="1197377778"/>
       <w:r>
         <w:rPr>
           <w:rFonts w:eastAsia="Times New Roman"/>
@@ -5718,7 +3890,6 @@
       </w:r>
       <w:bookmarkEnd w:id="7"/>
       <w:bookmarkEnd w:id="645366090"/>
-      <w:bookmarkEnd w:id="1197377778"/>
     </w:p>
     <w:p>
       <w:pPr>
@@ -5775,7 +3946,6 @@
       </w:pPr>
       <w:bookmarkStart w:name="_Toc196936624" w:id="8"/>
       <w:bookmarkStart w:name="_Toc127347471" w:id="121881422"/>
-      <w:bookmarkStart w:name="_Toc1741392041" w:id="1848117917"/>
       <w:r>
         <w:rPr>
           <w:rFonts w:eastAsia="Times New Roman"/>
@@ -5784,7 +3954,6 @@
       </w:r>
       <w:bookmarkEnd w:id="8"/>
       <w:bookmarkEnd w:id="121881422"/>
-      <w:bookmarkEnd w:id="1848117917"/>
     </w:p>
     <w:p>
       <w:pPr>
@@ -5837,24 +4006,34 @@
       </w:pPr>
       <w:bookmarkStart w:name="_Toc196936625" w:id="10"/>
       <w:bookmarkStart w:name="_Toc799133535" w:id="107406685"/>
-      <w:bookmarkStart w:name="_Toc1863379662" w:id="1611349698"/>
-      <w:r>
-        <w:rPr>
-          <w:rFonts w:eastAsia="Times New Roman"/>
-        </w:rPr>
-        <w:t>Modellek dokumentálása</w:t>
-      </w:r>
-      <w:commentRangeStart w:id="11"/>
-      <w:commentRangeEnd w:id="11"/>
-      <w:r>
-        <w:rPr>
-          <w:rStyle w:val="CommentReference"/>
-        </w:rPr>
-        <w:commentReference w:id="11"/>
+      <w:bookmarkStart w:name="_Toc577363824" w:id="1145376596"/>
+      <w:r>
+        <w:rPr>
+          <w:rFonts w:eastAsia="Times New Roman"/>
+        </w:rPr>
+        <w:t>Model</w:t>
+      </w:r>
+      <w:r>
+        <w:rPr>
+          <w:rFonts w:eastAsia="Times New Roman"/>
+        </w:rPr>
+        <w:t>l</w:t>
+      </w:r>
+      <w:r>
+        <w:rPr>
+          <w:rFonts w:eastAsia="Times New Roman"/>
+        </w:rPr>
+        <w:t xml:space="preserve"> dokumentá</w:t>
+      </w:r>
+      <w:r>
+        <w:rPr>
+          <w:rFonts w:eastAsia="Times New Roman"/>
+        </w:rPr>
+        <w:t>ció</w:t>
       </w:r>
       <w:bookmarkEnd w:id="10"/>
       <w:bookmarkEnd w:id="107406685"/>
-      <w:bookmarkEnd w:id="1611349698"/>
+      <w:bookmarkEnd w:id="1145376596"/>
     </w:p>
     <w:p>
       <w:pPr>
@@ -5865,7 +4044,6 @@
       </w:pPr>
       <w:bookmarkStart w:name="_Toc196936626" w:id="12"/>
       <w:bookmarkStart w:name="_Toc288178290" w:id="753665655"/>
-      <w:bookmarkStart w:name="_Toc1613611230" w:id="1093095042"/>
       <w:r>
         <w:rPr>
           <w:rFonts w:eastAsia="Times New Roman"/>
@@ -5875,7 +4053,6 @@
       </w:r>
       <w:bookmarkEnd w:id="12"/>
       <w:bookmarkEnd w:id="753665655"/>
-      <w:bookmarkEnd w:id="1093095042"/>
       <w:r>
         <w:rPr>
           <w:rFonts w:eastAsia="Times New Roman"/>
@@ -7018,7 +5195,6 @@
       </w:pPr>
       <w:bookmarkStart w:name="_Toc196936628" w:id="14"/>
       <w:bookmarkStart w:name="_Toc1172682684" w:id="1756177954"/>
-      <w:bookmarkStart w:name="_Toc1746740882" w:id="237860175"/>
       <w:r>
         <w:rPr>
           <w:rFonts w:eastAsia="Times New Roman"/>
@@ -7033,7 +5209,6 @@
       </w:r>
       <w:bookmarkEnd w:id="14"/>
       <w:bookmarkEnd w:id="1756177954"/>
-      <w:bookmarkEnd w:id="237860175"/>
     </w:p>
     <w:p>
       <w:pPr>
@@ -7393,7 +5568,6 @@
       </w:pPr>
       <w:bookmarkStart w:name="_Toc196936632" w:id="18"/>
       <w:bookmarkStart w:name="_Toc173857942" w:id="1987537729"/>
-      <w:bookmarkStart w:name="_Toc1736101378" w:id="744853131"/>
       <w:r>
         <w:rPr>
           <w:rFonts w:eastAsia="Times New Roman"/>
@@ -7408,7 +5582,6 @@
       </w:r>
       <w:bookmarkEnd w:id="18"/>
       <w:bookmarkEnd w:id="1987537729"/>
-      <w:bookmarkEnd w:id="744853131"/>
     </w:p>
     <w:p>
       <w:pPr>
@@ -8049,7 +6222,6 @@
       </w:pPr>
       <w:bookmarkStart w:name="_Toc196936638" w:id="24"/>
       <w:bookmarkStart w:name="_Toc1233954968" w:id="1047880707"/>
-      <w:bookmarkStart w:name="_Toc1983363194" w:id="679330277"/>
       <w:r>
         <w:rPr>
           <w:rFonts w:eastAsia="Times New Roman"/>
@@ -8064,7 +6236,6 @@
       </w:r>
       <w:bookmarkEnd w:id="24"/>
       <w:bookmarkEnd w:id="1047880707"/>
-      <w:bookmarkEnd w:id="679330277"/>
     </w:p>
     <w:p>
       <w:pPr>
@@ -8647,7 +6818,6 @@
       </w:pPr>
       <w:bookmarkStart w:name="_Toc196936642" w:id="28"/>
       <w:bookmarkStart w:name="_Toc152038239" w:id="562830172"/>
-      <w:bookmarkStart w:name="_Toc346482070" w:id="1297598947"/>
       <w:r>
         <w:rPr>
           <w:rFonts w:eastAsia="Times New Roman"/>
@@ -8662,7 +6832,6 @@
       </w:r>
       <w:bookmarkEnd w:id="28"/>
       <w:bookmarkEnd w:id="562830172"/>
-      <w:bookmarkEnd w:id="1297598947"/>
     </w:p>
     <w:p>
       <w:pPr>
@@ -9065,16 +7234,22 @@
       </w:pPr>
       <w:bookmarkStart w:name="_Toc196936647" w:id="33"/>
       <w:bookmarkStart w:name="_Toc197525582" w:id="6294398"/>
-      <w:bookmarkStart w:name="_Toc1149886011" w:id="788565070"/>
-      <w:r>
-        <w:rPr>
-          <w:rFonts w:eastAsia="Times New Roman"/>
-        </w:rPr>
-        <w:t>Kontrollerek dokumentálása</w:t>
+      <w:bookmarkStart w:name="_Toc673196700" w:id="509423077"/>
+      <w:r>
+        <w:rPr>
+          <w:rFonts w:eastAsia="Times New Roman"/>
+        </w:rPr>
+        <w:t>Kontroller dokumentá</w:t>
+      </w:r>
+      <w:r>
+        <w:rPr>
+          <w:rFonts w:eastAsia="Times New Roman"/>
+        </w:rPr>
+        <w:t>ció</w:t>
       </w:r>
       <w:bookmarkEnd w:id="33"/>
       <w:bookmarkEnd w:id="6294398"/>
-      <w:bookmarkEnd w:id="788565070"/>
+      <w:bookmarkEnd w:id="509423077"/>
     </w:p>
     <w:p>
       <w:pPr>
@@ -9085,7 +7260,6 @@
       </w:pPr>
       <w:bookmarkStart w:name="_Toc196936648" w:id="34"/>
       <w:bookmarkStart w:name="_Toc1455555259" w:id="354858631"/>
-      <w:bookmarkStart w:name="_Toc309303796" w:id="435608137"/>
       <w:r>
         <w:rPr>
           <w:rFonts w:eastAsia="Times New Roman"/>
@@ -9100,7 +7274,6 @@
       </w:r>
       <w:bookmarkEnd w:id="34"/>
       <w:bookmarkEnd w:id="354858631"/>
-      <w:bookmarkEnd w:id="435608137"/>
     </w:p>
     <w:p>
       <w:pPr>
@@ -9900,7 +8073,6 @@
       </w:pPr>
       <w:bookmarkStart w:name="_Toc196936651" w:id="37"/>
       <w:bookmarkStart w:name="_Toc1529515016" w:id="1139794302"/>
-      <w:bookmarkStart w:name="_Toc349687359" w:id="1492626091"/>
       <w:r>
         <w:rPr>
           <w:rFonts w:eastAsia="Times New Roman"/>
@@ -9915,7 +8087,6 @@
       </w:r>
       <w:bookmarkEnd w:id="37"/>
       <w:bookmarkEnd w:id="1139794302"/>
-      <w:bookmarkEnd w:id="1492626091"/>
     </w:p>
     <w:p>
       <w:pPr>
@@ -10675,7 +8846,6 @@
       </w:pPr>
       <w:bookmarkStart w:name="_Toc196936657" w:id="43"/>
       <w:bookmarkStart w:name="_Toc998566841" w:id="847509923"/>
-      <w:bookmarkStart w:name="_Toc1226162954" w:id="1041567840"/>
       <w:r>
         <w:rPr>
           <w:rFonts w:eastAsia="Times New Roman"/>
@@ -10690,7 +8860,6 @@
       </w:r>
       <w:bookmarkEnd w:id="43"/>
       <w:bookmarkEnd w:id="847509923"/>
-      <w:bookmarkEnd w:id="1041567840"/>
     </w:p>
     <w:p>
       <w:pPr>
@@ -11501,7 +9670,6 @@
       </w:pPr>
       <w:bookmarkStart w:name="_Toc196936663" w:id="49"/>
       <w:bookmarkStart w:name="_Toc1453976313" w:id="1861690748"/>
-      <w:bookmarkStart w:name="_Toc324021449" w:id="1598240484"/>
       <w:r>
         <w:rPr>
           <w:rFonts w:eastAsia="Times New Roman"/>
@@ -11516,7 +9684,6 @@
       </w:r>
       <w:bookmarkEnd w:id="49"/>
       <w:bookmarkEnd w:id="1861690748"/>
-      <w:bookmarkEnd w:id="1598240484"/>
     </w:p>
     <w:p>
       <w:pPr>
@@ -12310,7 +10477,6 @@
       </w:pPr>
       <w:bookmarkStart w:name="_Toc196936669" w:id="55"/>
       <w:bookmarkStart w:name="_Toc651945416" w:id="1997815478"/>
-      <w:bookmarkStart w:name="_Toc77950610" w:id="611284991"/>
       <w:r>
         <w:rPr>
           <w:rFonts w:eastAsia="Times New Roman"/>
@@ -12325,7 +10491,6 @@
       </w:r>
       <w:bookmarkEnd w:id="55"/>
       <w:bookmarkEnd w:id="1997815478"/>
-      <w:bookmarkEnd w:id="611284991"/>
     </w:p>
     <w:p>
       <w:pPr>
@@ -13185,7 +11350,6 @@
       </w:pPr>
       <w:bookmarkStart w:name="_Toc196936675" w:id="61"/>
       <w:bookmarkStart w:name="_Toc139016802" w:id="279718695"/>
-      <w:bookmarkStart w:name="_Toc2143492030" w:id="484970895"/>
       <w:r>
         <w:rPr>
           <w:rFonts w:eastAsia="Times New Roman"/>
@@ -13200,7 +11364,6 @@
       </w:r>
       <w:bookmarkEnd w:id="61"/>
       <w:bookmarkEnd w:id="279718695"/>
-      <w:bookmarkEnd w:id="484970895"/>
     </w:p>
     <w:p>
       <w:pPr>
@@ -13987,7 +12150,7 @@
       </w:pPr>
       <w:bookmarkStart w:name="_Toc196936681" w:id="67"/>
       <w:bookmarkStart w:name="_Toc996437502" w:id="6384024"/>
-      <w:bookmarkStart w:name="_Toc815972263" w:id="1243061197"/>
+      <w:bookmarkStart w:name="_Toc861011466" w:id="1074552794"/>
       <w:r>
         <w:rPr>
           <w:rFonts w:eastAsia="Times New Roman"/>
@@ -13996,7 +12159,7 @@
       </w:r>
       <w:bookmarkEnd w:id="67"/>
       <w:bookmarkEnd w:id="6384024"/>
-      <w:bookmarkEnd w:id="1243061197"/>
+      <w:bookmarkEnd w:id="1074552794"/>
     </w:p>
     <w:p>
       <w:pPr>
@@ -14007,7 +12170,6 @@
       </w:pPr>
       <w:bookmarkStart w:name="_Toc196936682" w:id="68"/>
       <w:bookmarkStart w:name="_Toc1748909222" w:id="1470824576"/>
-      <w:bookmarkStart w:name="_Toc1192503675" w:id="1073236838"/>
       <w:r>
         <w:rPr>
           <w:rFonts w:eastAsia="Times New Roman"/>
@@ -14022,7 +12184,6 @@
       </w:r>
       <w:bookmarkEnd w:id="68"/>
       <w:bookmarkEnd w:id="1470824576"/>
-      <w:bookmarkEnd w:id="1073236838"/>
     </w:p>
     <w:p>
       <w:pPr>
@@ -14491,7 +12652,6 @@
       </w:pPr>
       <w:bookmarkStart w:name="_Toc196936686" w:id="72"/>
       <w:bookmarkStart w:name="_Toc1586155612" w:id="2043718096"/>
-      <w:bookmarkStart w:name="_Toc485474760" w:id="2037984180"/>
       <w:r>
         <w:rPr>
           <w:rFonts w:eastAsia="Times New Roman"/>
@@ -14506,7 +12666,6 @@
       </w:r>
       <w:bookmarkEnd w:id="72"/>
       <w:bookmarkEnd w:id="2043718096"/>
-      <w:bookmarkEnd w:id="2037984180"/>
     </w:p>
     <w:p>
       <w:pPr>
@@ -14917,7 +13076,6 @@
       </w:pPr>
       <w:bookmarkStart w:name="_Toc196936690" w:id="76"/>
       <w:bookmarkStart w:name="_Toc2017066895" w:id="632284686"/>
-      <w:bookmarkStart w:name="_Toc712710304" w:id="1240457526"/>
       <w:r>
         <w:rPr/>
         <w:t xml:space="preserve">Osztály: </w:t>
@@ -14928,7 +13086,6 @@
       </w:r>
       <w:bookmarkEnd w:id="76"/>
       <w:bookmarkEnd w:id="632284686"/>
-      <w:bookmarkEnd w:id="1240457526"/>
     </w:p>
     <w:p>
       <w:pPr>
@@ -15397,7 +13554,6 @@
         </w:rPr>
       </w:pPr>
       <w:bookmarkStart w:name="_Toc1268152804" w:id="62660516"/>
-      <w:bookmarkStart w:name="_Toc1536086896" w:id="757111167"/>
       <w:r>
         <w:rPr/>
         <w:t xml:space="preserve">Osztály: </w:t>
@@ -15407,7 +13563,6 @@
         <w:t>StorePostsRequest</w:t>
       </w:r>
       <w:bookmarkEnd w:id="62660516"/>
-      <w:bookmarkEnd w:id="757111167"/>
     </w:p>
     <w:p>
       <w:pPr>
@@ -15798,7 +13953,6 @@
         </w:rPr>
       </w:pPr>
       <w:bookmarkStart w:name="_Toc1689607843" w:id="815488433"/>
-      <w:bookmarkStart w:name="_Toc524718036" w:id="2097276062"/>
       <w:r>
         <w:rPr>
           <w:rFonts w:eastAsia="Times New Roman"/>
@@ -15825,7 +13979,6 @@
       </w:r>
       <w:bookmarkEnd w:id="80"/>
       <w:bookmarkEnd w:id="815488433"/>
-      <w:bookmarkEnd w:id="2097276062"/>
     </w:p>
     <w:p>
       <w:pPr>
@@ -16287,7 +14440,6 @@
       </w:pPr>
       <w:bookmarkStart w:name="_Toc196936702" w:id="84"/>
       <w:bookmarkStart w:name="_Toc2085072811" w:id="1398007495"/>
-      <w:bookmarkStart w:name="_Toc1846660888" w:id="1637556453"/>
       <w:r>
         <w:rPr>
           <w:rFonts w:eastAsia="Times New Roman"/>
@@ -16302,7 +14454,6 @@
       </w:r>
       <w:bookmarkEnd w:id="84"/>
       <w:bookmarkEnd w:id="1398007495"/>
-      <w:bookmarkEnd w:id="1637556453"/>
     </w:p>
     <w:p>
       <w:pPr>
@@ -16772,7 +14923,6 @@
       </w:pPr>
       <w:bookmarkStart w:name="_Toc196936706" w:id="88"/>
       <w:bookmarkStart w:name="_Toc1124217934" w:id="320458396"/>
-      <w:bookmarkStart w:name="_Toc1215198096" w:id="857157686"/>
       <w:r>
         <w:rPr>
           <w:rFonts w:eastAsia="Times New Roman"/>
@@ -16787,7 +14937,6 @@
       </w:r>
       <w:bookmarkEnd w:id="88"/>
       <w:bookmarkEnd w:id="320458396"/>
-      <w:bookmarkEnd w:id="857157686"/>
     </w:p>
     <w:p>
       <w:pPr>
@@ -17212,7 +15361,6 @@
       </w:pPr>
       <w:bookmarkStart w:name="_Toc196936709" w:id="91"/>
       <w:bookmarkStart w:name="_Toc1350850107" w:id="1865672755"/>
-      <w:bookmarkStart w:name="_Toc1067267722" w:id="1476666537"/>
       <w:r>
         <w:rPr>
           <w:rFonts w:eastAsia="Times New Roman"/>
@@ -17227,7 +15375,6 @@
       </w:r>
       <w:bookmarkEnd w:id="91"/>
       <w:bookmarkEnd w:id="1865672755"/>
-      <w:bookmarkEnd w:id="1476666537"/>
     </w:p>
     <w:p>
       <w:pPr>
@@ -17689,7 +15836,6 @@
       </w:pPr>
       <w:bookmarkStart w:name="_Toc196936713" w:id="95"/>
       <w:bookmarkStart w:name="_Toc320549509" w:id="1960593803"/>
-      <w:bookmarkStart w:name="_Toc1990956834" w:id="1607898339"/>
       <w:r>
         <w:rPr>
           <w:rFonts w:eastAsia="Times New Roman"/>
@@ -17704,7 +15850,6 @@
       </w:r>
       <w:bookmarkEnd w:id="95"/>
       <w:bookmarkEnd w:id="1960593803"/>
-      <w:bookmarkEnd w:id="1607898339"/>
     </w:p>
     <w:p>
       <w:pPr>
@@ -18168,7 +16313,6 @@
       </w:pPr>
       <w:bookmarkStart w:name="_Toc196936717" w:id="99"/>
       <w:bookmarkStart w:name="_Toc797089993" w:id="1301984845"/>
-      <w:bookmarkStart w:name="_Toc325908852" w:id="1184889108"/>
       <w:r>
         <w:rPr>
           <w:rFonts w:eastAsia="Times New Roman"/>
@@ -18183,7 +16327,6 @@
       </w:r>
       <w:bookmarkEnd w:id="99"/>
       <w:bookmarkEnd w:id="1301984845"/>
-      <w:bookmarkEnd w:id="1184889108"/>
     </w:p>
     <w:p>
       <w:pPr>
@@ -18593,17 +16736,25 @@
         <w:pStyle w:val="Cmsor1"/>
       </w:pPr>
       <w:bookmarkStart w:name="_Toc1855344561" w:id="1059140972"/>
-      <w:bookmarkStart w:name="_Toc1754106747" w:id="124827731"/>
+      <w:bookmarkStart w:name="_Toc295162054" w:id="2020268627"/>
       <w:r>
         <w:rPr/>
         <w:t>Api</w:t>
       </w:r>
       <w:r>
         <w:rPr/>
-        <w:t xml:space="preserve"> Végpontok Dokumentáció</w:t>
+        <w:t xml:space="preserve"> Végpontok </w:t>
+      </w:r>
+      <w:r>
+        <w:rPr/>
+        <w:t>d</w:t>
+      </w:r>
+      <w:r>
+        <w:rPr/>
+        <w:t>okumentáció</w:t>
       </w:r>
       <w:bookmarkEnd w:id="1059140972"/>
-      <w:bookmarkEnd w:id="124827731"/>
+      <w:bookmarkEnd w:id="2020268627"/>
     </w:p>
     <w:p/>
     <w:p>
@@ -18614,13 +16765,11 @@
         </w:rPr>
       </w:pPr>
       <w:bookmarkStart w:name="_Toc521117854" w:id="118960207"/>
-      <w:bookmarkStart w:name="_Toc56040154" w:id="1741752008"/>
       <w:r>
         <w:rPr/>
         <w:t>Végpontok</w:t>
       </w:r>
       <w:bookmarkEnd w:id="118960207"/>
-      <w:bookmarkEnd w:id="1741752008"/>
     </w:p>
     <w:p>
       <w:pPr>
@@ -19057,40 +17206,12 @@
 </w:document>
 </file>
 
-<file path=word/comments.xml><?xml version="1.0" encoding="utf-8"?>
-<w:comments xmlns:wpc="http://schemas.microsoft.com/office/word/2010/wordprocessingCanvas" xmlns:cx="http://schemas.microsoft.com/office/drawing/2014/chartex" xmlns:cx1="http://schemas.microsoft.com/office/drawing/2015/9/8/chartex" xmlns:cx2="http://schemas.microsoft.com/office/drawing/2015/10/21/chartex" xmlns:cx3="http://schemas.microsoft.com/office/drawing/2016/5/9/chartex" xmlns:cx4="http://schemas.microsoft.com/office/drawing/2016/5/10/chartex" xmlns:cx5="http://schemas.microsoft.com/office/drawing/2016/5/11/chartex" xmlns:cx6="http://schemas.microsoft.com/office/drawing/2016/5/12/chartex" xmlns:cx7="http://schemas.microsoft.com/office/drawing/2016/5/13/chartex" xmlns:cx8="http://schemas.microsoft.com/office/drawing/2016/5/14/chartex" xmlns:mc="http://schemas.openxmlformats.org/markup-compatibility/2006" xmlns:aink="http://schemas.microsoft.com/office/drawing/2016/ink" xmlns:am3d="http://schemas.microsoft.com/office/drawing/2017/model3d" xmlns:o="urn:schemas-microsoft-com:office:office" xmlns:oel="http://schemas.microsoft.com/office/2019/extlst" xmlns:r="http://schemas.openxmlformats.org/officeDocument/2006/relationships" xmlns:m="http://schemas.openxmlformats.org/officeDocument/2006/math" xmlns:v="urn:schemas-microsoft-com:vml" xmlns:wp14="http://schemas.microsoft.com/office/word/2010/wordprocessingDrawing" xmlns:wp="http://schemas.openxmlformats.org/drawingml/2006/wordprocessingDrawing" xmlns:w10="urn:schemas-microsoft-com:office:word" xmlns:w="http://schemas.openxmlformats.org/wordprocessingml/2006/main" xmlns:w14="http://schemas.microsoft.com/office/word/2010/wordml" xmlns:w15="http://schemas.microsoft.com/office/word/2012/wordml" xmlns:w16cex="http://schemas.microsoft.com/office/word/2018/wordml/cex" xmlns:w16cid="http://schemas.microsoft.com/office/word/2016/wordml/cid" xmlns:w16="http://schemas.microsoft.com/office/word/2018/wordml" xmlns:w16du="http://schemas.microsoft.com/office/word/2023/wordml/word16du" xmlns:w16sdtdh="http://schemas.microsoft.com/office/word/2020/wordml/sdtdatahash" xmlns:w16sdtfl="http://schemas.microsoft.com/office/word/2024/wordml/sdtformatlock" xmlns:w16se="http://schemas.microsoft.com/office/word/2015/wordml/symex" xmlns:wpg="http://schemas.microsoft.com/office/word/2010/wordprocessingGroup" xmlns:wpi="http://schemas.microsoft.com/office/word/2010/wordprocessingInk" xmlns:wne="http://schemas.microsoft.com/office/word/2006/wordml" xmlns:wps="http://schemas.microsoft.com/office/word/2010/wordprocessingShape" mc:Ignorable="w14 w15 w16se w16cid w16 w16cex w16sdtdh w16sdtfl w16du wp14">
-  <w:comment w:initials="Ve" w:author="Vendégfelhasználó" w:date="2025-04-29T20:38:00Z" w:id="11">
-    <w:p>
-      <w:r>
-        <w:annotationRef/>
-      </w:r>
-      <w:r>
-        <w:t xml:space="preserve">Szamosközi Máté char count: </w:t>
-      </w:r>
-      <w:r>
-        <w:t>21250</w:t>
-      </w:r>
-    </w:p>
-  </w:comment>
-</w:comments>
-</file>
-
 <file path=word/commentsExtended.xml><?xml version="1.0" encoding="utf-8"?>
-<w15:commentsEx xmlns:mc="http://schemas.openxmlformats.org/markup-compatibility/2006" xmlns:w15="http://schemas.microsoft.com/office/word/2012/wordml" mc:Ignorable="w15">
-  <w15:commentEx w15:done="0" w15:paraId="63A9FFA2"/>
-</w15:commentsEx>
-</file>
-
-<file path=word/commentsExtensible.xml><?xml version="1.0" encoding="utf-8"?>
-<w16cex:commentsExtensible xmlns:w16="http://schemas.microsoft.com/office/word/2018/wordml" xmlns:w16cex="http://schemas.microsoft.com/office/word/2018/wordml/cex" xmlns:mc="http://schemas.openxmlformats.org/markup-compatibility/2006" mc:Ignorable="w16 w16cex">
-  <w16cex:commentExtensible w16cex:durableId="2A2A3F4C" w16cex:dateUtc="2025-04-29T18:38:00Z"/>
-</w16cex:commentsExtensible>
+<w15:commentsEx xmlns:mc="http://schemas.openxmlformats.org/markup-compatibility/2006" xmlns:w15="http://schemas.microsoft.com/office/word/2012/wordml" mc:Ignorable="w15"/>
 </file>
 
 <file path=word/commentsIds.xml><?xml version="1.0" encoding="utf-8"?>
-<w16cid:commentsIds xmlns:mc="http://schemas.openxmlformats.org/markup-compatibility/2006" xmlns:w16cid="http://schemas.microsoft.com/office/word/2016/wordml/cid" mc:Ignorable="w16cid">
-  <w16cid:commentId w16cid:paraId="63A9FFA2" w16cid:durableId="2A2A3F4C"/>
-</w16cid:commentsIds>
+<w16cid:commentsIds xmlns:mc="http://schemas.openxmlformats.org/markup-compatibility/2006" xmlns:w16cid="http://schemas.microsoft.com/office/word/2016/wordml/cid" mc:Ignorable="w16cid"/>
 </file>
 
 <file path=word/endnotes.xml><?xml version="1.0" encoding="utf-8"?>
@@ -19557,11 +17678,7 @@
 </file>
 
 <file path=word/people.xml><?xml version="1.0" encoding="utf-8"?>
-<w15:people xmlns:mc="http://schemas.openxmlformats.org/markup-compatibility/2006" xmlns:w15="http://schemas.microsoft.com/office/word/2012/wordml" mc:Ignorable="w15">
-  <w15:person w15:author="Vendégfelhasználó">
-    <w15:presenceInfo w15:providerId="AD" w15:userId="S::urn:spo:anon#eaa10dfbe579e141628b95402f367d041574729c4a75cb8170581d5c7bd73f77::"/>
-  </w15:person>
-</w15:people>
+<w15:people xmlns:mc="http://schemas.openxmlformats.org/markup-compatibility/2006" xmlns:w15="http://schemas.microsoft.com/office/word/2012/wordml" mc:Ignorable="w15"/>
 </file>
 
 <file path=word/styles.xml><?xml version="1.0" encoding="utf-8"?>

</xml_diff>